<commit_message>
reglas y miembros agregados
</commit_message>
<xml_diff>
--- a/Propuesta de Proyecto.docx
+++ b/Propuesta de Proyecto.docx
@@ -1,9 +1,178 @@
 
 <file path=word/document.xml><?xml version="1.0" encoding="utf-8"?>
-<w:document xmlns:wpc="http://schemas.microsoft.com/office/word/2010/wordprocessingCanvas" xmlns:cx="http://schemas.microsoft.com/office/drawing/2014/chartex" xmlns:cx1="http://schemas.microsoft.com/office/drawing/2015/9/8/chartex" xmlns:cx2="http://schemas.microsoft.com/office/drawing/2015/10/21/chartex" xmlns:cx3="http://schemas.microsoft.com/office/drawing/2016/5/9/chartex" xmlns:cx4="http://schemas.microsoft.com/office/drawing/2016/5/10/chartex" xmlns:cx5="http://schemas.microsoft.com/office/drawing/2016/5/11/chartex" xmlns:cx6="http://schemas.microsoft.com/office/drawing/2016/5/12/chartex" xmlns:cx7="http://schemas.microsoft.com/office/drawing/2016/5/13/chartex" xmlns:cx8="http://schemas.microsoft.com/office/drawing/2016/5/14/chartex" xmlns:mc="http://schemas.openxmlformats.org/markup-compatibility/2006" xmlns:aink="http://schemas.microsoft.com/office/drawing/2016/ink" xmlns:am3d="http://schemas.microsoft.com/office/drawing/2017/model3d" xmlns:o="urn:schemas-microsoft-com:office:office" xmlns:oel="http://schemas.microsoft.com/office/2019/extlst" xmlns:r="http://schemas.openxmlformats.org/officeDocument/2006/relationships" xmlns:m="http://schemas.openxmlformats.org/officeDocument/2006/math" xmlns:v="urn:schemas-microsoft-com:vml" xmlns:wp14="http://schemas.microsoft.com/office/word/2010/wordprocessingDrawing" xmlns:wp="http://schemas.openxmlformats.org/drawingml/2006/wordprocessingDrawing" xmlns:w10="urn:schemas-microsoft-com:office:word" xmlns:w="http://schemas.openxmlformats.org/wordprocessingml/2006/main" xmlns:w14="http://schemas.microsoft.com/office/word/2010/wordml" xmlns:w15="http://schemas.microsoft.com/office/word/2012/wordml" xmlns:w16cex="http://schemas.microsoft.com/office/word/2018/wordml/cex" xmlns:w16cid="http://schemas.microsoft.com/office/word/2016/wordml/cid" xmlns:w16="http://schemas.microsoft.com/office/word/2018/wordml" xmlns:w16du="http://schemas.microsoft.com/office/word/2023/wordml/word16du" xmlns:w16sdtdh="http://schemas.microsoft.com/office/word/2020/wordml/sdtdatahash" xmlns:w16se="http://schemas.microsoft.com/office/word/2015/wordml/symex" xmlns:wpg="http://schemas.microsoft.com/office/word/2010/wordprocessingGroup" xmlns:wpi="http://schemas.microsoft.com/office/word/2010/wordprocessingInk" xmlns:wne="http://schemas.microsoft.com/office/word/2006/wordml" xmlns:wps="http://schemas.microsoft.com/office/word/2010/wordprocessingShape" mc:Ignorable="w14 w15 w16se w16cid w16 w16cex w16sdtdh w16du wp14">
+<w:document xmlns:o="urn:schemas-microsoft-com:office:office" xmlns:r="http://schemas.openxmlformats.org/officeDocument/2006/relationships" xmlns:v="urn:schemas-microsoft-com:vml" xmlns:w="http://schemas.openxmlformats.org/wordprocessingml/2006/main" xmlns:w10="urn:schemas-microsoft-com:office:word" xmlns:wp="http://schemas.openxmlformats.org/drawingml/2006/wordprocessingDrawing" xmlns:wps="http://schemas.microsoft.com/office/word/2010/wordprocessingShape" xmlns:wpg="http://schemas.microsoft.com/office/word/2010/wordprocessingGroup" xmlns:mc="http://schemas.openxmlformats.org/markup-compatibility/2006" xmlns:wp14="http://schemas.microsoft.com/office/word/2010/wordprocessingDrawing" xmlns:w14="http://schemas.microsoft.com/office/word/2010/wordml" xmlns:w15="http://schemas.microsoft.com/office/word/2012/wordml" mc:Ignorable="w14 wp14 w15">
   <w:body>
     <w:p>
       <w:pPr>
+        <w:pStyle w:val="Normal"/>
+        <w:rPr>
+          <w:rFonts w:ascii="Eras Light ITC" w:hAnsi="Eras Light ITC"/>
+          <w:b/>
+          <w:bCs/>
+        </w:rPr>
+      </w:pPr>
+      <w:r>
+        <w:rPr>
+          <w:rFonts w:ascii="Eras Light ITC" w:hAnsi="Eras Light ITC"/>
+          <w:b/>
+          <w:bCs/>
+        </w:rPr>
+        <w:t>Reglas de grupo:</w:t>
+      </w:r>
+    </w:p>
+    <w:p>
+      <w:pPr>
+        <w:pStyle w:val="Normal"/>
+        <w:numPr>
+          <w:ilvl w:val="0"/>
+          <w:numId w:val="7"/>
+        </w:numPr>
+        <w:rPr>
+          <w:b w:val="false"/>
+          <w:bCs w:val="false"/>
+        </w:rPr>
+      </w:pPr>
+      <w:r>
+        <w:rPr>
+          <w:b w:val="false"/>
+          <w:bCs w:val="false"/>
+        </w:rPr>
+        <w:t>Por cada avance realizado, notificar en el grupo de telegram.</w:t>
+      </w:r>
+    </w:p>
+    <w:p>
+      <w:pPr>
+        <w:pStyle w:val="Normal"/>
+        <w:numPr>
+          <w:ilvl w:val="0"/>
+          <w:numId w:val="7"/>
+        </w:numPr>
+        <w:rPr>
+          <w:b w:val="false"/>
+          <w:bCs w:val="false"/>
+        </w:rPr>
+      </w:pPr>
+      <w:r>
+        <w:rPr>
+          <w:b w:val="false"/>
+          <w:bCs w:val="false"/>
+        </w:rPr>
+        <w:t>Por cada parte terminada, escribir una “X” al lado, en este documento.</w:t>
+      </w:r>
+    </w:p>
+    <w:p>
+      <w:pPr>
+        <w:pStyle w:val="Normal"/>
+        <w:numPr>
+          <w:ilvl w:val="0"/>
+          <w:numId w:val="7"/>
+        </w:numPr>
+        <w:rPr>
+          <w:b w:val="false"/>
+          <w:bCs w:val="false"/>
+        </w:rPr>
+      </w:pPr>
+      <w:r>
+        <w:rPr>
+          <w:b w:val="false"/>
+          <w:bCs w:val="false"/>
+        </w:rPr>
+        <w:t>Hacer un “git pull” antes de empezar a hacer cualquier cosa.</w:t>
+      </w:r>
+    </w:p>
+    <w:p>
+      <w:pPr>
+        <w:pStyle w:val="Normal"/>
+        <w:numPr>
+          <w:ilvl w:val="0"/>
+          <w:numId w:val="7"/>
+        </w:numPr>
+        <w:rPr>
+          <w:b w:val="false"/>
+          <w:bCs w:val="false"/>
+        </w:rPr>
+      </w:pPr>
+      <w:r>
+        <w:rPr>
+          <w:b w:val="false"/>
+          <w:bCs w:val="false"/>
+        </w:rPr>
+        <w:t>Notificar en el grupo de telegram en el momento que va a empezar a  trabajar para hacercelo saber a sus compañeros.</w:t>
+      </w:r>
+    </w:p>
+    <w:p>
+      <w:pPr>
+        <w:pStyle w:val="Normal"/>
+        <w:numPr>
+          <w:ilvl w:val="0"/>
+          <w:numId w:val="7"/>
+        </w:numPr>
+        <w:rPr>
+          <w:b w:val="false"/>
+          <w:bCs w:val="false"/>
+        </w:rPr>
+      </w:pPr>
+      <w:r>
+        <w:rPr>
+          <w:b w:val="false"/>
+          <w:bCs w:val="false"/>
+        </w:rPr>
+        <w:t>Al finalizar, siempre realizar los siguientes comandos en la terminal: “ git add . ”, “ git commit -m “comentario” “, “ git push “.</w:t>
+      </w:r>
+    </w:p>
+    <w:p>
+      <w:pPr>
+        <w:pStyle w:val="Normal"/>
+        <w:numPr>
+          <w:ilvl w:val="0"/>
+          <w:numId w:val="7"/>
+        </w:numPr>
+        <w:rPr>
+          <w:b w:val="false"/>
+          <w:bCs w:val="false"/>
+        </w:rPr>
+      </w:pPr>
+      <w:r>
+        <w:rPr>
+          <w:b w:val="false"/>
+          <w:bCs w:val="false"/>
+        </w:rPr>
+        <w:t>Cualquier otra regla en mente, anotarla sin pena aquí mismo.</w:t>
+      </w:r>
+    </w:p>
+    <w:p>
+      <w:pPr>
+        <w:pStyle w:val="Normal"/>
+        <w:rPr>
+          <w:b w:val="false"/>
+          <w:bCs w:val="false"/>
+        </w:rPr>
+      </w:pPr>
+      <w:r>
+        <w:rPr>
+          <w:b w:val="false"/>
+          <w:bCs w:val="false"/>
+        </w:rPr>
+      </w:r>
+    </w:p>
+    <w:p>
+      <w:pPr>
+        <w:pStyle w:val="Normal"/>
+        <w:rPr>
+          <w:b w:val="false"/>
+          <w:bCs w:val="false"/>
+        </w:rPr>
+      </w:pPr>
+      <w:r>
+        <w:rPr>
+          <w:b w:val="false"/>
+          <w:bCs w:val="false"/>
+        </w:rPr>
+      </w:r>
+    </w:p>
+    <w:p>
+      <w:pPr>
+        <w:pStyle w:val="Normal"/>
         <w:rPr>
           <w:rFonts w:ascii="Eras Light ITC" w:hAnsi="Eras Light ITC"/>
           <w:b/>
@@ -21,6 +190,7 @@
     </w:p>
     <w:p>
       <w:pPr>
+        <w:pStyle w:val="Normal"/>
         <w:rPr>
           <w:rFonts w:ascii="Eras Light ITC" w:hAnsi="Eras Light ITC"/>
         </w:rPr>
@@ -42,6 +212,7 @@
     </w:p>
     <w:p>
       <w:pPr>
+        <w:pStyle w:val="Normal"/>
         <w:numPr>
           <w:ilvl w:val="0"/>
           <w:numId w:val="1"/>
@@ -56,11 +227,20 @@
           <w:b/>
           <w:bCs/>
         </w:rPr>
-        <w:t>Registro de Estudiantes</w:t>
-      </w:r>
-    </w:p>
-    <w:p>
-      <w:pPr>
+        <w:t xml:space="preserve">Registro de Estudiantes – </w:t>
+      </w:r>
+      <w:r>
+        <w:rPr>
+          <w:rFonts w:ascii="Eras Light ITC" w:hAnsi="Eras Light ITC"/>
+          <w:b/>
+          <w:bCs/>
+        </w:rPr>
+        <w:t>Cristian Baten</w:t>
+      </w:r>
+    </w:p>
+    <w:p>
+      <w:pPr>
+        <w:pStyle w:val="Normal"/>
         <w:numPr>
           <w:ilvl w:val="0"/>
           <w:numId w:val="1"/>
@@ -75,11 +255,20 @@
           <w:b/>
           <w:bCs/>
         </w:rPr>
-        <w:t>Asignación de Cursos</w:t>
-      </w:r>
-    </w:p>
-    <w:p>
-      <w:pPr>
+        <w:t xml:space="preserve">Asignación de Cursos – </w:t>
+      </w:r>
+      <w:r>
+        <w:rPr>
+          <w:rFonts w:ascii="Eras Light ITC" w:hAnsi="Eras Light ITC"/>
+          <w:b/>
+          <w:bCs/>
+        </w:rPr>
+        <w:t>Pedro Marroquín</w:t>
+      </w:r>
+    </w:p>
+    <w:p>
+      <w:pPr>
+        <w:pStyle w:val="Normal"/>
         <w:numPr>
           <w:ilvl w:val="0"/>
           <w:numId w:val="1"/>
@@ -94,11 +283,20 @@
           <w:b/>
           <w:bCs/>
         </w:rPr>
-        <w:t>Control de Notas</w:t>
-      </w:r>
-    </w:p>
-    <w:p>
-      <w:pPr>
+        <w:t xml:space="preserve">Control de Notas – </w:t>
+      </w:r>
+      <w:r>
+        <w:rPr>
+          <w:rFonts w:ascii="Eras Light ITC" w:hAnsi="Eras Light ITC"/>
+          <w:b/>
+          <w:bCs/>
+        </w:rPr>
+        <w:t>Juan Marroquín</w:t>
+      </w:r>
+    </w:p>
+    <w:p>
+      <w:pPr>
+        <w:pStyle w:val="Normal"/>
         <w:numPr>
           <w:ilvl w:val="0"/>
           <w:numId w:val="1"/>
@@ -113,11 +311,20 @@
           <w:b/>
           <w:bCs/>
         </w:rPr>
-        <w:t>Reportes Académicos</w:t>
-      </w:r>
-    </w:p>
-    <w:p>
-      <w:pPr>
+        <w:t xml:space="preserve">Reportes Académicos – </w:t>
+      </w:r>
+      <w:r>
+        <w:rPr>
+          <w:rFonts w:ascii="Eras Light ITC" w:hAnsi="Eras Light ITC"/>
+          <w:b/>
+          <w:bCs/>
+        </w:rPr>
+        <w:t>Carlos Corado</w:t>
+      </w:r>
+    </w:p>
+    <w:p>
+      <w:pPr>
+        <w:pStyle w:val="Normal"/>
         <w:numPr>
           <w:ilvl w:val="0"/>
           <w:numId w:val="1"/>
@@ -132,11 +339,20 @@
           <w:b/>
           <w:bCs/>
         </w:rPr>
-        <w:t>Salir</w:t>
-      </w:r>
-    </w:p>
-    <w:p>
-      <w:pPr>
+        <w:t xml:space="preserve">Salir – </w:t>
+      </w:r>
+      <w:r>
+        <w:rPr>
+          <w:rFonts w:ascii="Eras Light ITC" w:hAnsi="Eras Light ITC"/>
+          <w:b/>
+          <w:bCs/>
+        </w:rPr>
+        <w:t>en espera</w:t>
+      </w:r>
+    </w:p>
+    <w:p>
+      <w:pPr>
+        <w:pStyle w:val="Normal"/>
         <w:rPr>
           <w:rFonts w:ascii="Eras Light ITC" w:hAnsi="Eras Light ITC"/>
           <w:b/>
@@ -154,6 +370,7 @@
     </w:p>
     <w:p>
       <w:pPr>
+        <w:pStyle w:val="Normal"/>
         <w:rPr>
           <w:rFonts w:ascii="Eras Light ITC" w:hAnsi="Eras Light ITC"/>
         </w:rPr>
@@ -175,6 +392,7 @@
     </w:p>
     <w:p>
       <w:pPr>
+        <w:pStyle w:val="Normal"/>
         <w:numPr>
           <w:ilvl w:val="0"/>
           <w:numId w:val="2"/>
@@ -200,6 +418,7 @@
     </w:p>
     <w:p>
       <w:pPr>
+        <w:pStyle w:val="Normal"/>
         <w:numPr>
           <w:ilvl w:val="0"/>
           <w:numId w:val="2"/>
@@ -219,6 +438,7 @@
     </w:p>
     <w:p>
       <w:pPr>
+        <w:pStyle w:val="Normal"/>
         <w:numPr>
           <w:ilvl w:val="0"/>
           <w:numId w:val="2"/>
@@ -238,6 +458,7 @@
     </w:p>
     <w:p>
       <w:pPr>
+        <w:pStyle w:val="Normal"/>
         <w:numPr>
           <w:ilvl w:val="0"/>
           <w:numId w:val="2"/>
@@ -263,6 +484,7 @@
     </w:p>
     <w:p>
       <w:pPr>
+        <w:pStyle w:val="Normal"/>
         <w:numPr>
           <w:ilvl w:val="0"/>
           <w:numId w:val="2"/>
@@ -282,6 +504,7 @@
     </w:p>
     <w:p>
       <w:pPr>
+        <w:pStyle w:val="Normal"/>
         <w:numPr>
           <w:ilvl w:val="1"/>
           <w:numId w:val="2"/>
@@ -299,6 +522,7 @@
     </w:p>
     <w:p>
       <w:pPr>
+        <w:pStyle w:val="Normal"/>
         <w:numPr>
           <w:ilvl w:val="1"/>
           <w:numId w:val="2"/>
@@ -316,6 +540,7 @@
     </w:p>
     <w:p>
       <w:pPr>
+        <w:pStyle w:val="Normal"/>
         <w:numPr>
           <w:ilvl w:val="1"/>
           <w:numId w:val="2"/>
@@ -333,6 +558,7 @@
     </w:p>
     <w:p>
       <w:pPr>
+        <w:pStyle w:val="Normal"/>
         <w:numPr>
           <w:ilvl w:val="0"/>
           <w:numId w:val="2"/>
@@ -352,6 +578,7 @@
     </w:p>
     <w:p>
       <w:pPr>
+        <w:pStyle w:val="Normal"/>
         <w:numPr>
           <w:ilvl w:val="1"/>
           <w:numId w:val="2"/>
@@ -369,6 +596,7 @@
     </w:p>
     <w:p>
       <w:pPr>
+        <w:pStyle w:val="Normal"/>
         <w:numPr>
           <w:ilvl w:val="1"/>
           <w:numId w:val="2"/>
@@ -386,6 +614,7 @@
     </w:p>
     <w:p>
       <w:pPr>
+        <w:pStyle w:val="Normal"/>
         <w:numPr>
           <w:ilvl w:val="1"/>
           <w:numId w:val="2"/>
@@ -403,6 +632,7 @@
     </w:p>
     <w:p>
       <w:pPr>
+        <w:pStyle w:val="Normal"/>
         <w:numPr>
           <w:ilvl w:val="0"/>
           <w:numId w:val="2"/>
@@ -423,23 +653,12 @@
         <w:rPr>
           <w:rFonts w:ascii="Eras Light ITC" w:hAnsi="Eras Light ITC"/>
         </w:rPr>
-        <w:t xml:space="preserve"> (en formato </w:t>
-      </w:r>
-      <w:r>
-        <w:rPr>
-          <w:rFonts w:ascii="Eras Light ITC" w:hAnsi="Eras Light ITC"/>
-        </w:rPr>
-        <w:t>26 diciembre 2024</w:t>
-      </w:r>
-      <w:r>
-        <w:rPr>
-          <w:rFonts w:ascii="Eras Light ITC" w:hAnsi="Eras Light ITC"/>
-        </w:rPr>
-        <w:t>)</w:t>
-      </w:r>
-    </w:p>
-    <w:p>
-      <w:pPr>
+        <w:t xml:space="preserve"> (en formato 26 diciembre 2024)</w:t>
+      </w:r>
+    </w:p>
+    <w:p>
+      <w:pPr>
+        <w:pStyle w:val="Normal"/>
         <w:numPr>
           <w:ilvl w:val="0"/>
           <w:numId w:val="2"/>
@@ -454,37 +673,18 @@
           <w:b/>
           <w:bCs/>
         </w:rPr>
-        <w:t>Edad</w:t>
-      </w:r>
-      <w:r>
-        <w:rPr>
-          <w:rFonts w:ascii="Eras Light ITC" w:hAnsi="Eras Light ITC"/>
-          <w:b/>
-          <w:bCs/>
-        </w:rPr>
-        <w:t xml:space="preserve"> </w:t>
-      </w:r>
-      <w:r>
-        <w:rPr>
-          <w:rFonts w:ascii="Eras Light ITC" w:hAnsi="Eras Light ITC"/>
-        </w:rPr>
-        <w:t>(</w:t>
-      </w:r>
-      <w:r>
-        <w:rPr>
-          <w:rFonts w:ascii="Eras Light ITC" w:hAnsi="Eras Light ITC"/>
-        </w:rPr>
-        <w:t>calcularla según fecha de nacimiento</w:t>
-      </w:r>
-      <w:r>
-        <w:rPr>
-          <w:rFonts w:ascii="Eras Light ITC" w:hAnsi="Eras Light ITC"/>
-        </w:rPr>
-        <w:t>)</w:t>
-      </w:r>
-    </w:p>
-    <w:p>
-      <w:pPr>
+        <w:t xml:space="preserve">Edad </w:t>
+      </w:r>
+      <w:r>
+        <w:rPr>
+          <w:rFonts w:ascii="Eras Light ITC" w:hAnsi="Eras Light ITC"/>
+        </w:rPr>
+        <w:t>(calcularla según fecha de nacimiento)</w:t>
+      </w:r>
+    </w:p>
+    <w:p>
+      <w:pPr>
+        <w:pStyle w:val="Normal"/>
         <w:numPr>
           <w:ilvl w:val="0"/>
           <w:numId w:val="2"/>
@@ -504,6 +704,7 @@
     </w:p>
     <w:p>
       <w:pPr>
+        <w:pStyle w:val="Normal"/>
         <w:numPr>
           <w:ilvl w:val="0"/>
           <w:numId w:val="2"/>
@@ -518,12 +719,12 @@
           <w:b/>
           <w:bCs/>
         </w:rPr>
-        <w:lastRenderedPageBreak/>
         <w:t>Correo electrónico</w:t>
       </w:r>
     </w:p>
     <w:p>
       <w:pPr>
+        <w:pStyle w:val="Normal"/>
         <w:rPr>
           <w:rFonts w:ascii="Eras Light ITC" w:hAnsi="Eras Light ITC"/>
         </w:rPr>
@@ -545,6 +746,7 @@
     </w:p>
     <w:p>
       <w:pPr>
+        <w:pStyle w:val="Normal"/>
         <w:numPr>
           <w:ilvl w:val="0"/>
           <w:numId w:val="3"/>
@@ -564,6 +766,7 @@
     </w:p>
     <w:p>
       <w:pPr>
+        <w:pStyle w:val="Normal"/>
         <w:numPr>
           <w:ilvl w:val="0"/>
           <w:numId w:val="3"/>
@@ -583,6 +786,7 @@
     </w:p>
     <w:p>
       <w:pPr>
+        <w:pStyle w:val="Normal"/>
         <w:numPr>
           <w:ilvl w:val="0"/>
           <w:numId w:val="3"/>
@@ -602,6 +806,7 @@
     </w:p>
     <w:p>
       <w:pPr>
+        <w:pStyle w:val="Normal"/>
         <w:numPr>
           <w:ilvl w:val="0"/>
           <w:numId w:val="3"/>
@@ -627,6 +832,7 @@
     </w:p>
     <w:p>
       <w:pPr>
+        <w:pStyle w:val="Normal"/>
         <w:numPr>
           <w:ilvl w:val="0"/>
           <w:numId w:val="3"/>
@@ -652,6 +858,7 @@
     </w:p>
     <w:p>
       <w:pPr>
+        <w:pStyle w:val="Normal"/>
         <w:rPr>
           <w:rFonts w:ascii="Eras Light ITC" w:hAnsi="Eras Light ITC"/>
         </w:rPr>
@@ -673,6 +880,7 @@
     </w:p>
     <w:p>
       <w:pPr>
+        <w:pStyle w:val="Normal"/>
         <w:numPr>
           <w:ilvl w:val="0"/>
           <w:numId w:val="4"/>
@@ -698,6 +906,7 @@
     </w:p>
     <w:p>
       <w:pPr>
+        <w:pStyle w:val="Normal"/>
         <w:numPr>
           <w:ilvl w:val="0"/>
           <w:numId w:val="4"/>
@@ -723,6 +932,7 @@
     </w:p>
     <w:p>
       <w:pPr>
+        <w:pStyle w:val="Normal"/>
         <w:numPr>
           <w:ilvl w:val="0"/>
           <w:numId w:val="4"/>
@@ -748,6 +958,7 @@
     </w:p>
     <w:p>
       <w:pPr>
+        <w:pStyle w:val="Normal"/>
         <w:rPr>
           <w:rFonts w:ascii="Eras Light ITC" w:hAnsi="Eras Light ITC"/>
         </w:rPr>
@@ -769,6 +980,7 @@
     </w:p>
     <w:p>
       <w:pPr>
+        <w:pStyle w:val="Normal"/>
         <w:numPr>
           <w:ilvl w:val="0"/>
           <w:numId w:val="5"/>
@@ -794,6 +1006,7 @@
     </w:p>
     <w:p>
       <w:pPr>
+        <w:pStyle w:val="Normal"/>
         <w:numPr>
           <w:ilvl w:val="0"/>
           <w:numId w:val="5"/>
@@ -819,6 +1032,7 @@
     </w:p>
     <w:p>
       <w:pPr>
+        <w:pStyle w:val="Normal"/>
         <w:numPr>
           <w:ilvl w:val="0"/>
           <w:numId w:val="5"/>
@@ -844,6 +1058,7 @@
     </w:p>
     <w:p>
       <w:pPr>
+        <w:pStyle w:val="Normal"/>
         <w:numPr>
           <w:ilvl w:val="0"/>
           <w:numId w:val="5"/>
@@ -869,6 +1084,7 @@
     </w:p>
     <w:p>
       <w:pPr>
+        <w:pStyle w:val="Normal"/>
         <w:rPr>
           <w:rFonts w:ascii="Eras Light ITC" w:hAnsi="Eras Light ITC"/>
         </w:rPr>
@@ -890,6 +1106,7 @@
     </w:p>
     <w:p>
       <w:pPr>
+        <w:pStyle w:val="Normal"/>
         <w:rPr>
           <w:rFonts w:ascii="Eras Light ITC" w:hAnsi="Eras Light ITC"/>
           <w:b/>
@@ -907,6 +1124,7 @@
     </w:p>
     <w:p>
       <w:pPr>
+        <w:pStyle w:val="Normal"/>
         <w:numPr>
           <w:ilvl w:val="0"/>
           <w:numId w:val="6"/>
@@ -933,6 +1151,7 @@
     </w:p>
     <w:p>
       <w:pPr>
+        <w:pStyle w:val="Normal"/>
         <w:numPr>
           <w:ilvl w:val="0"/>
           <w:numId w:val="6"/>
@@ -983,11 +1202,6 @@
           <w:rFonts w:ascii="Eras Light ITC" w:hAnsi="Eras Light ITC"/>
         </w:rPr>
         <w:t xml:space="preserve"> el curso.</w:t>
-      </w:r>
-      <w:r>
-        <w:rPr>
-          <w:rFonts w:ascii="Eras Light ITC" w:hAnsi="Eras Light ITC"/>
-        </w:rPr>
         <w:br/>
         <w:t xml:space="preserve">Si la </w:t>
       </w:r>
@@ -1022,326 +1236,34 @@
     </w:p>
     <w:p>
       <w:pPr>
-        <w:rPr>
-          <w:rFonts w:ascii="Eras Light ITC" w:hAnsi="Eras Light ITC"/>
-        </w:rPr>
-      </w:pPr>
+        <w:pStyle w:val="Normal"/>
+        <w:spacing w:before="0" w:after="160"/>
+        <w:rPr>
+          <w:rFonts w:ascii="Eras Light ITC" w:hAnsi="Eras Light ITC"/>
+        </w:rPr>
+      </w:pPr>
+      <w:r>
+        <w:rPr>
+          <w:rFonts w:ascii="Eras Light ITC" w:hAnsi="Eras Light ITC"/>
+        </w:rPr>
+      </w:r>
     </w:p>
     <w:sectPr>
+      <w:type w:val="nextPage"/>
       <w:pgSz w:w="12240" w:h="15840"/>
-      <w:pgMar w:top="1474" w:right="1440" w:bottom="1588" w:left="1440" w:header="720" w:footer="720" w:gutter="0"/>
-      <w:cols w:space="708"/>
-      <w:titlePg/>
-      <w:docGrid w:linePitch="360"/>
+      <w:pgMar w:left="1440" w:right="1440" w:gutter="0" w:header="0" w:top="1474" w:footer="0" w:bottom="1588"/>
+      <w:pgNumType w:fmt="decimal"/>
+      <w:formProt w:val="false"/>
+      <w:textDirection w:val="lrTb"/>
+      <w:docGrid w:type="default" w:linePitch="360" w:charSpace="0"/>
     </w:sectPr>
   </w:body>
 </w:document>
 </file>
 
 <file path=word/numbering.xml><?xml version="1.0" encoding="utf-8"?>
-<w:numbering xmlns:wpc="http://schemas.microsoft.com/office/word/2010/wordprocessingCanvas" xmlns:cx="http://schemas.microsoft.com/office/drawing/2014/chartex" xmlns:cx1="http://schemas.microsoft.com/office/drawing/2015/9/8/chartex" xmlns:cx2="http://schemas.microsoft.com/office/drawing/2015/10/21/chartex" xmlns:cx3="http://schemas.microsoft.com/office/drawing/2016/5/9/chartex" xmlns:cx4="http://schemas.microsoft.com/office/drawing/2016/5/10/chartex" xmlns:cx5="http://schemas.microsoft.com/office/drawing/2016/5/11/chartex" xmlns:cx6="http://schemas.microsoft.com/office/drawing/2016/5/12/chartex" xmlns:cx7="http://schemas.microsoft.com/office/drawing/2016/5/13/chartex" xmlns:cx8="http://schemas.microsoft.com/office/drawing/2016/5/14/chartex" xmlns:mc="http://schemas.openxmlformats.org/markup-compatibility/2006" xmlns:aink="http://schemas.microsoft.com/office/drawing/2016/ink" xmlns:am3d="http://schemas.microsoft.com/office/drawing/2017/model3d" xmlns:o="urn:schemas-microsoft-com:office:office" xmlns:oel="http://schemas.microsoft.com/office/2019/extlst" xmlns:r="http://schemas.openxmlformats.org/officeDocument/2006/relationships" xmlns:m="http://schemas.openxmlformats.org/officeDocument/2006/math" xmlns:v="urn:schemas-microsoft-com:vml" xmlns:wp14="http://schemas.microsoft.com/office/word/2010/wordprocessingDrawing" xmlns:wp="http://schemas.openxmlformats.org/drawingml/2006/wordprocessingDrawing" xmlns:w10="urn:schemas-microsoft-com:office:word" xmlns:w="http://schemas.openxmlformats.org/wordprocessingml/2006/main" xmlns:w14="http://schemas.microsoft.com/office/word/2010/wordml" xmlns:w15="http://schemas.microsoft.com/office/word/2012/wordml" xmlns:w16cex="http://schemas.microsoft.com/office/word/2018/wordml/cex" xmlns:w16cid="http://schemas.microsoft.com/office/word/2016/wordml/cid" xmlns:w16="http://schemas.microsoft.com/office/word/2018/wordml" xmlns:w16du="http://schemas.microsoft.com/office/word/2023/wordml/word16du" xmlns:w16sdtdh="http://schemas.microsoft.com/office/word/2020/wordml/sdtdatahash" xmlns:w16se="http://schemas.microsoft.com/office/word/2015/wordml/symex" xmlns:wpg="http://schemas.microsoft.com/office/word/2010/wordprocessingGroup" xmlns:wpi="http://schemas.microsoft.com/office/word/2010/wordprocessingInk" xmlns:wne="http://schemas.microsoft.com/office/word/2006/wordml" xmlns:wps="http://schemas.microsoft.com/office/word/2010/wordprocessingShape" mc:Ignorable="w14 w15 w16se w16cid w16 w16cex w16sdtdh w16du wp14">
-  <w:abstractNum w:abstractNumId="0" w15:restartNumberingAfterBreak="0">
-    <w:nsid w:val="25100B98"/>
-    <w:multiLevelType w:val="multilevel"/>
-    <w:tmpl w:val="D4AE9FAC"/>
-    <w:lvl w:ilvl="0">
-      <w:start w:val="1"/>
-      <w:numFmt w:val="bullet"/>
-      <w:lvlText w:val=""/>
-      <w:lvlJc w:val="left"/>
-      <w:pPr>
-        <w:tabs>
-          <w:tab w:val="num" w:pos="720"/>
-        </w:tabs>
-        <w:ind w:left="720" w:hanging="360"/>
-      </w:pPr>
-      <w:rPr>
-        <w:rFonts w:ascii="Symbol" w:hAnsi="Symbol" w:hint="default"/>
-        <w:sz w:val="20"/>
-      </w:rPr>
-    </w:lvl>
-    <w:lvl w:ilvl="1">
-      <w:start w:val="1"/>
-      <w:numFmt w:val="bullet"/>
-      <w:lvlText w:val="o"/>
-      <w:lvlJc w:val="left"/>
-      <w:pPr>
-        <w:tabs>
-          <w:tab w:val="num" w:pos="1440"/>
-        </w:tabs>
-        <w:ind w:left="1440" w:hanging="360"/>
-      </w:pPr>
-      <w:rPr>
-        <w:rFonts w:ascii="Courier New" w:hAnsi="Courier New" w:hint="default"/>
-        <w:sz w:val="20"/>
-      </w:rPr>
-    </w:lvl>
-    <w:lvl w:ilvl="2" w:tentative="1">
-      <w:start w:val="1"/>
-      <w:numFmt w:val="bullet"/>
-      <w:lvlText w:val=""/>
-      <w:lvlJc w:val="left"/>
-      <w:pPr>
-        <w:tabs>
-          <w:tab w:val="num" w:pos="2160"/>
-        </w:tabs>
-        <w:ind w:left="2160" w:hanging="360"/>
-      </w:pPr>
-      <w:rPr>
-        <w:rFonts w:ascii="Wingdings" w:hAnsi="Wingdings" w:hint="default"/>
-        <w:sz w:val="20"/>
-      </w:rPr>
-    </w:lvl>
-    <w:lvl w:ilvl="3" w:tentative="1">
-      <w:start w:val="1"/>
-      <w:numFmt w:val="bullet"/>
-      <w:lvlText w:val=""/>
-      <w:lvlJc w:val="left"/>
-      <w:pPr>
-        <w:tabs>
-          <w:tab w:val="num" w:pos="2880"/>
-        </w:tabs>
-        <w:ind w:left="2880" w:hanging="360"/>
-      </w:pPr>
-      <w:rPr>
-        <w:rFonts w:ascii="Wingdings" w:hAnsi="Wingdings" w:hint="default"/>
-        <w:sz w:val="20"/>
-      </w:rPr>
-    </w:lvl>
-    <w:lvl w:ilvl="4" w:tentative="1">
-      <w:start w:val="1"/>
-      <w:numFmt w:val="bullet"/>
-      <w:lvlText w:val=""/>
-      <w:lvlJc w:val="left"/>
-      <w:pPr>
-        <w:tabs>
-          <w:tab w:val="num" w:pos="3600"/>
-        </w:tabs>
-        <w:ind w:left="3600" w:hanging="360"/>
-      </w:pPr>
-      <w:rPr>
-        <w:rFonts w:ascii="Wingdings" w:hAnsi="Wingdings" w:hint="default"/>
-        <w:sz w:val="20"/>
-      </w:rPr>
-    </w:lvl>
-    <w:lvl w:ilvl="5" w:tentative="1">
-      <w:start w:val="1"/>
-      <w:numFmt w:val="bullet"/>
-      <w:lvlText w:val=""/>
-      <w:lvlJc w:val="left"/>
-      <w:pPr>
-        <w:tabs>
-          <w:tab w:val="num" w:pos="4320"/>
-        </w:tabs>
-        <w:ind w:left="4320" w:hanging="360"/>
-      </w:pPr>
-      <w:rPr>
-        <w:rFonts w:ascii="Wingdings" w:hAnsi="Wingdings" w:hint="default"/>
-        <w:sz w:val="20"/>
-      </w:rPr>
-    </w:lvl>
-    <w:lvl w:ilvl="6" w:tentative="1">
-      <w:start w:val="1"/>
-      <w:numFmt w:val="bullet"/>
-      <w:lvlText w:val=""/>
-      <w:lvlJc w:val="left"/>
-      <w:pPr>
-        <w:tabs>
-          <w:tab w:val="num" w:pos="5040"/>
-        </w:tabs>
-        <w:ind w:left="5040" w:hanging="360"/>
-      </w:pPr>
-      <w:rPr>
-        <w:rFonts w:ascii="Wingdings" w:hAnsi="Wingdings" w:hint="default"/>
-        <w:sz w:val="20"/>
-      </w:rPr>
-    </w:lvl>
-    <w:lvl w:ilvl="7" w:tentative="1">
-      <w:start w:val="1"/>
-      <w:numFmt w:val="bullet"/>
-      <w:lvlText w:val=""/>
-      <w:lvlJc w:val="left"/>
-      <w:pPr>
-        <w:tabs>
-          <w:tab w:val="num" w:pos="5760"/>
-        </w:tabs>
-        <w:ind w:left="5760" w:hanging="360"/>
-      </w:pPr>
-      <w:rPr>
-        <w:rFonts w:ascii="Wingdings" w:hAnsi="Wingdings" w:hint="default"/>
-        <w:sz w:val="20"/>
-      </w:rPr>
-    </w:lvl>
-    <w:lvl w:ilvl="8" w:tentative="1">
-      <w:start w:val="1"/>
-      <w:numFmt w:val="bullet"/>
-      <w:lvlText w:val=""/>
-      <w:lvlJc w:val="left"/>
-      <w:pPr>
-        <w:tabs>
-          <w:tab w:val="num" w:pos="6480"/>
-        </w:tabs>
-        <w:ind w:left="6480" w:hanging="360"/>
-      </w:pPr>
-      <w:rPr>
-        <w:rFonts w:ascii="Wingdings" w:hAnsi="Wingdings" w:hint="default"/>
-        <w:sz w:val="20"/>
-      </w:rPr>
-    </w:lvl>
-  </w:abstractNum>
-  <w:abstractNum w:abstractNumId="1" w15:restartNumberingAfterBreak="0">
-    <w:nsid w:val="38F438B3"/>
-    <w:multiLevelType w:val="multilevel"/>
-    <w:tmpl w:val="F3A6C90E"/>
-    <w:lvl w:ilvl="0">
-      <w:start w:val="1"/>
-      <w:numFmt w:val="bullet"/>
-      <w:lvlText w:val=""/>
-      <w:lvlJc w:val="left"/>
-      <w:pPr>
-        <w:tabs>
-          <w:tab w:val="num" w:pos="720"/>
-        </w:tabs>
-        <w:ind w:left="720" w:hanging="360"/>
-      </w:pPr>
-      <w:rPr>
-        <w:rFonts w:ascii="Symbol" w:hAnsi="Symbol" w:hint="default"/>
-        <w:sz w:val="20"/>
-      </w:rPr>
-    </w:lvl>
-    <w:lvl w:ilvl="1" w:tentative="1">
-      <w:start w:val="1"/>
-      <w:numFmt w:val="bullet"/>
-      <w:lvlText w:val="o"/>
-      <w:lvlJc w:val="left"/>
-      <w:pPr>
-        <w:tabs>
-          <w:tab w:val="num" w:pos="1440"/>
-        </w:tabs>
-        <w:ind w:left="1440" w:hanging="360"/>
-      </w:pPr>
-      <w:rPr>
-        <w:rFonts w:ascii="Courier New" w:hAnsi="Courier New" w:hint="default"/>
-        <w:sz w:val="20"/>
-      </w:rPr>
-    </w:lvl>
-    <w:lvl w:ilvl="2" w:tentative="1">
-      <w:start w:val="1"/>
-      <w:numFmt w:val="bullet"/>
-      <w:lvlText w:val=""/>
-      <w:lvlJc w:val="left"/>
-      <w:pPr>
-        <w:tabs>
-          <w:tab w:val="num" w:pos="2160"/>
-        </w:tabs>
-        <w:ind w:left="2160" w:hanging="360"/>
-      </w:pPr>
-      <w:rPr>
-        <w:rFonts w:ascii="Wingdings" w:hAnsi="Wingdings" w:hint="default"/>
-        <w:sz w:val="20"/>
-      </w:rPr>
-    </w:lvl>
-    <w:lvl w:ilvl="3" w:tentative="1">
-      <w:start w:val="1"/>
-      <w:numFmt w:val="bullet"/>
-      <w:lvlText w:val=""/>
-      <w:lvlJc w:val="left"/>
-      <w:pPr>
-        <w:tabs>
-          <w:tab w:val="num" w:pos="2880"/>
-        </w:tabs>
-        <w:ind w:left="2880" w:hanging="360"/>
-      </w:pPr>
-      <w:rPr>
-        <w:rFonts w:ascii="Wingdings" w:hAnsi="Wingdings" w:hint="default"/>
-        <w:sz w:val="20"/>
-      </w:rPr>
-    </w:lvl>
-    <w:lvl w:ilvl="4" w:tentative="1">
-      <w:start w:val="1"/>
-      <w:numFmt w:val="bullet"/>
-      <w:lvlText w:val=""/>
-      <w:lvlJc w:val="left"/>
-      <w:pPr>
-        <w:tabs>
-          <w:tab w:val="num" w:pos="3600"/>
-        </w:tabs>
-        <w:ind w:left="3600" w:hanging="360"/>
-      </w:pPr>
-      <w:rPr>
-        <w:rFonts w:ascii="Wingdings" w:hAnsi="Wingdings" w:hint="default"/>
-        <w:sz w:val="20"/>
-      </w:rPr>
-    </w:lvl>
-    <w:lvl w:ilvl="5" w:tentative="1">
-      <w:start w:val="1"/>
-      <w:numFmt w:val="bullet"/>
-      <w:lvlText w:val=""/>
-      <w:lvlJc w:val="left"/>
-      <w:pPr>
-        <w:tabs>
-          <w:tab w:val="num" w:pos="4320"/>
-        </w:tabs>
-        <w:ind w:left="4320" w:hanging="360"/>
-      </w:pPr>
-      <w:rPr>
-        <w:rFonts w:ascii="Wingdings" w:hAnsi="Wingdings" w:hint="default"/>
-        <w:sz w:val="20"/>
-      </w:rPr>
-    </w:lvl>
-    <w:lvl w:ilvl="6" w:tentative="1">
-      <w:start w:val="1"/>
-      <w:numFmt w:val="bullet"/>
-      <w:lvlText w:val=""/>
-      <w:lvlJc w:val="left"/>
-      <w:pPr>
-        <w:tabs>
-          <w:tab w:val="num" w:pos="5040"/>
-        </w:tabs>
-        <w:ind w:left="5040" w:hanging="360"/>
-      </w:pPr>
-      <w:rPr>
-        <w:rFonts w:ascii="Wingdings" w:hAnsi="Wingdings" w:hint="default"/>
-        <w:sz w:val="20"/>
-      </w:rPr>
-    </w:lvl>
-    <w:lvl w:ilvl="7" w:tentative="1">
-      <w:start w:val="1"/>
-      <w:numFmt w:val="bullet"/>
-      <w:lvlText w:val=""/>
-      <w:lvlJc w:val="left"/>
-      <w:pPr>
-        <w:tabs>
-          <w:tab w:val="num" w:pos="5760"/>
-        </w:tabs>
-        <w:ind w:left="5760" w:hanging="360"/>
-      </w:pPr>
-      <w:rPr>
-        <w:rFonts w:ascii="Wingdings" w:hAnsi="Wingdings" w:hint="default"/>
-        <w:sz w:val="20"/>
-      </w:rPr>
-    </w:lvl>
-    <w:lvl w:ilvl="8" w:tentative="1">
-      <w:start w:val="1"/>
-      <w:numFmt w:val="bullet"/>
-      <w:lvlText w:val=""/>
-      <w:lvlJc w:val="left"/>
-      <w:pPr>
-        <w:tabs>
-          <w:tab w:val="num" w:pos="6480"/>
-        </w:tabs>
-        <w:ind w:left="6480" w:hanging="360"/>
-      </w:pPr>
-      <w:rPr>
-        <w:rFonts w:ascii="Wingdings" w:hAnsi="Wingdings" w:hint="default"/>
-        <w:sz w:val="20"/>
-      </w:rPr>
-    </w:lvl>
-  </w:abstractNum>
-  <w:abstractNum w:abstractNumId="2" w15:restartNumberingAfterBreak="0">
-    <w:nsid w:val="3B642DAA"/>
-    <w:multiLevelType w:val="multilevel"/>
-    <w:tmpl w:val="36A22CA2"/>
+<w:numbering xmlns:w="http://schemas.openxmlformats.org/wordprocessingml/2006/main" xmlns:o="urn:schemas-microsoft-com:office:office" xmlns:r="http://schemas.openxmlformats.org/officeDocument/2006/relationships" xmlns:v="urn:schemas-microsoft-com:vml" xmlns:mc="http://schemas.openxmlformats.org/markup-compatibility/2006" xmlns:w14="http://schemas.microsoft.com/office/word/2010/wordml" mc:Ignorable="w14">
+  <w:abstractNum w:abstractNumId="1">
     <w:lvl w:ilvl="0">
       <w:start w:val="1"/>
       <w:numFmt w:val="decimal"/>
@@ -1353,8 +1275,9 @@
         </w:tabs>
         <w:ind w:left="720" w:hanging="360"/>
       </w:pPr>
-    </w:lvl>
-    <w:lvl w:ilvl="1" w:tentative="1">
+      <w:rPr/>
+    </w:lvl>
+    <w:lvl w:ilvl="1">
       <w:start w:val="1"/>
       <w:numFmt w:val="decimal"/>
       <w:lvlText w:val="%2."/>
@@ -1365,8 +1288,9 @@
         </w:tabs>
         <w:ind w:left="1440" w:hanging="360"/>
       </w:pPr>
-    </w:lvl>
-    <w:lvl w:ilvl="2" w:tentative="1">
+      <w:rPr/>
+    </w:lvl>
+    <w:lvl w:ilvl="2">
       <w:start w:val="1"/>
       <w:numFmt w:val="decimal"/>
       <w:lvlText w:val="%3."/>
@@ -1377,8 +1301,9 @@
         </w:tabs>
         <w:ind w:left="2160" w:hanging="360"/>
       </w:pPr>
-    </w:lvl>
-    <w:lvl w:ilvl="3" w:tentative="1">
+      <w:rPr/>
+    </w:lvl>
+    <w:lvl w:ilvl="3">
       <w:start w:val="1"/>
       <w:numFmt w:val="decimal"/>
       <w:lvlText w:val="%4."/>
@@ -1389,8 +1314,9 @@
         </w:tabs>
         <w:ind w:left="2880" w:hanging="360"/>
       </w:pPr>
-    </w:lvl>
-    <w:lvl w:ilvl="4" w:tentative="1">
+      <w:rPr/>
+    </w:lvl>
+    <w:lvl w:ilvl="4">
       <w:start w:val="1"/>
       <w:numFmt w:val="decimal"/>
       <w:lvlText w:val="%5."/>
@@ -1401,8 +1327,9 @@
         </w:tabs>
         <w:ind w:left="3600" w:hanging="360"/>
       </w:pPr>
-    </w:lvl>
-    <w:lvl w:ilvl="5" w:tentative="1">
+      <w:rPr/>
+    </w:lvl>
+    <w:lvl w:ilvl="5">
       <w:start w:val="1"/>
       <w:numFmt w:val="decimal"/>
       <w:lvlText w:val="%6."/>
@@ -1413,8 +1340,9 @@
         </w:tabs>
         <w:ind w:left="4320" w:hanging="360"/>
       </w:pPr>
-    </w:lvl>
-    <w:lvl w:ilvl="6" w:tentative="1">
+      <w:rPr/>
+    </w:lvl>
+    <w:lvl w:ilvl="6">
       <w:start w:val="1"/>
       <w:numFmt w:val="decimal"/>
       <w:lvlText w:val="%7."/>
@@ -1425,8 +1353,9 @@
         </w:tabs>
         <w:ind w:left="5040" w:hanging="360"/>
       </w:pPr>
-    </w:lvl>
-    <w:lvl w:ilvl="7" w:tentative="1">
+      <w:rPr/>
+    </w:lvl>
+    <w:lvl w:ilvl="7">
       <w:start w:val="1"/>
       <w:numFmt w:val="decimal"/>
       <w:lvlText w:val="%8."/>
@@ -1437,8 +1366,9 @@
         </w:tabs>
         <w:ind w:left="5760" w:hanging="360"/>
       </w:pPr>
-    </w:lvl>
-    <w:lvl w:ilvl="8" w:tentative="1">
+      <w:rPr/>
+    </w:lvl>
+    <w:lvl w:ilvl="8">
       <w:start w:val="1"/>
       <w:numFmt w:val="decimal"/>
       <w:lvlText w:val="%9."/>
@@ -1449,12 +1379,10 @@
         </w:tabs>
         <w:ind w:left="6480" w:hanging="360"/>
       </w:pPr>
+      <w:rPr/>
     </w:lvl>
   </w:abstractNum>
-  <w:abstractNum w:abstractNumId="3" w15:restartNumberingAfterBreak="0">
-    <w:nsid w:val="54DB2A58"/>
-    <w:multiLevelType w:val="multilevel"/>
-    <w:tmpl w:val="717E62FE"/>
+  <w:abstractNum w:abstractNumId="2">
     <w:lvl w:ilvl="0">
       <w:start w:val="1"/>
       <w:numFmt w:val="bullet"/>
@@ -1467,11 +1395,11 @@
         <w:ind w:left="720" w:hanging="360"/>
       </w:pPr>
       <w:rPr>
-        <w:rFonts w:ascii="Symbol" w:hAnsi="Symbol" w:hint="default"/>
+        <w:rFonts w:ascii="Symbol" w:hAnsi="Symbol" w:cs="Symbol" w:hint="default"/>
         <w:sz w:val="20"/>
       </w:rPr>
     </w:lvl>
-    <w:lvl w:ilvl="1" w:tentative="1">
+    <w:lvl w:ilvl="1">
       <w:start w:val="1"/>
       <w:numFmt w:val="bullet"/>
       <w:lvlText w:val="o"/>
@@ -1483,11 +1411,11 @@
         <w:ind w:left="1440" w:hanging="360"/>
       </w:pPr>
       <w:rPr>
-        <w:rFonts w:ascii="Courier New" w:hAnsi="Courier New" w:hint="default"/>
+        <w:rFonts w:ascii="Courier New" w:hAnsi="Courier New" w:cs="Courier New" w:hint="default"/>
         <w:sz w:val="20"/>
       </w:rPr>
     </w:lvl>
-    <w:lvl w:ilvl="2" w:tentative="1">
+    <w:lvl w:ilvl="2">
       <w:start w:val="1"/>
       <w:numFmt w:val="bullet"/>
       <w:lvlText w:val=""/>
@@ -1499,11 +1427,11 @@
         <w:ind w:left="2160" w:hanging="360"/>
       </w:pPr>
       <w:rPr>
-        <w:rFonts w:ascii="Wingdings" w:hAnsi="Wingdings" w:hint="default"/>
+        <w:rFonts w:ascii="Wingdings" w:hAnsi="Wingdings" w:cs="Wingdings" w:hint="default"/>
         <w:sz w:val="20"/>
       </w:rPr>
     </w:lvl>
-    <w:lvl w:ilvl="3" w:tentative="1">
+    <w:lvl w:ilvl="3">
       <w:start w:val="1"/>
       <w:numFmt w:val="bullet"/>
       <w:lvlText w:val=""/>
@@ -1515,11 +1443,11 @@
         <w:ind w:left="2880" w:hanging="360"/>
       </w:pPr>
       <w:rPr>
-        <w:rFonts w:ascii="Wingdings" w:hAnsi="Wingdings" w:hint="default"/>
+        <w:rFonts w:ascii="Wingdings" w:hAnsi="Wingdings" w:cs="Wingdings" w:hint="default"/>
         <w:sz w:val="20"/>
       </w:rPr>
     </w:lvl>
-    <w:lvl w:ilvl="4" w:tentative="1">
+    <w:lvl w:ilvl="4">
       <w:start w:val="1"/>
       <w:numFmt w:val="bullet"/>
       <w:lvlText w:val=""/>
@@ -1531,11 +1459,11 @@
         <w:ind w:left="3600" w:hanging="360"/>
       </w:pPr>
       <w:rPr>
-        <w:rFonts w:ascii="Wingdings" w:hAnsi="Wingdings" w:hint="default"/>
+        <w:rFonts w:ascii="Wingdings" w:hAnsi="Wingdings" w:cs="Wingdings" w:hint="default"/>
         <w:sz w:val="20"/>
       </w:rPr>
     </w:lvl>
-    <w:lvl w:ilvl="5" w:tentative="1">
+    <w:lvl w:ilvl="5">
       <w:start w:val="1"/>
       <w:numFmt w:val="bullet"/>
       <w:lvlText w:val=""/>
@@ -1547,11 +1475,11 @@
         <w:ind w:left="4320" w:hanging="360"/>
       </w:pPr>
       <w:rPr>
-        <w:rFonts w:ascii="Wingdings" w:hAnsi="Wingdings" w:hint="default"/>
+        <w:rFonts w:ascii="Wingdings" w:hAnsi="Wingdings" w:cs="Wingdings" w:hint="default"/>
         <w:sz w:val="20"/>
       </w:rPr>
     </w:lvl>
-    <w:lvl w:ilvl="6" w:tentative="1">
+    <w:lvl w:ilvl="6">
       <w:start w:val="1"/>
       <w:numFmt w:val="bullet"/>
       <w:lvlText w:val=""/>
@@ -1563,11 +1491,11 @@
         <w:ind w:left="5040" w:hanging="360"/>
       </w:pPr>
       <w:rPr>
-        <w:rFonts w:ascii="Wingdings" w:hAnsi="Wingdings" w:hint="default"/>
+        <w:rFonts w:ascii="Wingdings" w:hAnsi="Wingdings" w:cs="Wingdings" w:hint="default"/>
         <w:sz w:val="20"/>
       </w:rPr>
     </w:lvl>
-    <w:lvl w:ilvl="7" w:tentative="1">
+    <w:lvl w:ilvl="7">
       <w:start w:val="1"/>
       <w:numFmt w:val="bullet"/>
       <w:lvlText w:val=""/>
@@ -1579,11 +1507,11 @@
         <w:ind w:left="5760" w:hanging="360"/>
       </w:pPr>
       <w:rPr>
-        <w:rFonts w:ascii="Wingdings" w:hAnsi="Wingdings" w:hint="default"/>
+        <w:rFonts w:ascii="Wingdings" w:hAnsi="Wingdings" w:cs="Wingdings" w:hint="default"/>
         <w:sz w:val="20"/>
       </w:rPr>
     </w:lvl>
-    <w:lvl w:ilvl="8" w:tentative="1">
+    <w:lvl w:ilvl="8">
       <w:start w:val="1"/>
       <w:numFmt w:val="bullet"/>
       <w:lvlText w:val=""/>
@@ -1595,15 +1523,12 @@
         <w:ind w:left="6480" w:hanging="360"/>
       </w:pPr>
       <w:rPr>
-        <w:rFonts w:ascii="Wingdings" w:hAnsi="Wingdings" w:hint="default"/>
+        <w:rFonts w:ascii="Wingdings" w:hAnsi="Wingdings" w:cs="Wingdings" w:hint="default"/>
         <w:sz w:val="20"/>
       </w:rPr>
     </w:lvl>
   </w:abstractNum>
-  <w:abstractNum w:abstractNumId="4" w15:restartNumberingAfterBreak="0">
-    <w:nsid w:val="5A470F8B"/>
-    <w:multiLevelType w:val="multilevel"/>
-    <w:tmpl w:val="1956678A"/>
+  <w:abstractNum w:abstractNumId="3">
     <w:lvl w:ilvl="0">
       <w:start w:val="1"/>
       <w:numFmt w:val="bullet"/>
@@ -1616,11 +1541,11 @@
         <w:ind w:left="720" w:hanging="360"/>
       </w:pPr>
       <w:rPr>
-        <w:rFonts w:ascii="Symbol" w:hAnsi="Symbol" w:hint="default"/>
+        <w:rFonts w:ascii="Symbol" w:hAnsi="Symbol" w:cs="Symbol" w:hint="default"/>
         <w:sz w:val="20"/>
       </w:rPr>
     </w:lvl>
-    <w:lvl w:ilvl="1" w:tentative="1">
+    <w:lvl w:ilvl="1">
       <w:start w:val="1"/>
       <w:numFmt w:val="bullet"/>
       <w:lvlText w:val="o"/>
@@ -1632,11 +1557,11 @@
         <w:ind w:left="1440" w:hanging="360"/>
       </w:pPr>
       <w:rPr>
-        <w:rFonts w:ascii="Courier New" w:hAnsi="Courier New" w:hint="default"/>
+        <w:rFonts w:ascii="Courier New" w:hAnsi="Courier New" w:cs="Courier New" w:hint="default"/>
         <w:sz w:val="20"/>
       </w:rPr>
     </w:lvl>
-    <w:lvl w:ilvl="2" w:tentative="1">
+    <w:lvl w:ilvl="2">
       <w:start w:val="1"/>
       <w:numFmt w:val="bullet"/>
       <w:lvlText w:val=""/>
@@ -1648,11 +1573,11 @@
         <w:ind w:left="2160" w:hanging="360"/>
       </w:pPr>
       <w:rPr>
-        <w:rFonts w:ascii="Wingdings" w:hAnsi="Wingdings" w:hint="default"/>
+        <w:rFonts w:ascii="Wingdings" w:hAnsi="Wingdings" w:cs="Wingdings" w:hint="default"/>
         <w:sz w:val="20"/>
       </w:rPr>
     </w:lvl>
-    <w:lvl w:ilvl="3" w:tentative="1">
+    <w:lvl w:ilvl="3">
       <w:start w:val="1"/>
       <w:numFmt w:val="bullet"/>
       <w:lvlText w:val=""/>
@@ -1664,11 +1589,11 @@
         <w:ind w:left="2880" w:hanging="360"/>
       </w:pPr>
       <w:rPr>
-        <w:rFonts w:ascii="Wingdings" w:hAnsi="Wingdings" w:hint="default"/>
+        <w:rFonts w:ascii="Wingdings" w:hAnsi="Wingdings" w:cs="Wingdings" w:hint="default"/>
         <w:sz w:val="20"/>
       </w:rPr>
     </w:lvl>
-    <w:lvl w:ilvl="4" w:tentative="1">
+    <w:lvl w:ilvl="4">
       <w:start w:val="1"/>
       <w:numFmt w:val="bullet"/>
       <w:lvlText w:val=""/>
@@ -1680,11 +1605,11 @@
         <w:ind w:left="3600" w:hanging="360"/>
       </w:pPr>
       <w:rPr>
-        <w:rFonts w:ascii="Wingdings" w:hAnsi="Wingdings" w:hint="default"/>
+        <w:rFonts w:ascii="Wingdings" w:hAnsi="Wingdings" w:cs="Wingdings" w:hint="default"/>
         <w:sz w:val="20"/>
       </w:rPr>
     </w:lvl>
-    <w:lvl w:ilvl="5" w:tentative="1">
+    <w:lvl w:ilvl="5">
       <w:start w:val="1"/>
       <w:numFmt w:val="bullet"/>
       <w:lvlText w:val=""/>
@@ -1696,11 +1621,11 @@
         <w:ind w:left="4320" w:hanging="360"/>
       </w:pPr>
       <w:rPr>
-        <w:rFonts w:ascii="Wingdings" w:hAnsi="Wingdings" w:hint="default"/>
+        <w:rFonts w:ascii="Wingdings" w:hAnsi="Wingdings" w:cs="Wingdings" w:hint="default"/>
         <w:sz w:val="20"/>
       </w:rPr>
     </w:lvl>
-    <w:lvl w:ilvl="6" w:tentative="1">
+    <w:lvl w:ilvl="6">
       <w:start w:val="1"/>
       <w:numFmt w:val="bullet"/>
       <w:lvlText w:val=""/>
@@ -1712,11 +1637,11 @@
         <w:ind w:left="5040" w:hanging="360"/>
       </w:pPr>
       <w:rPr>
-        <w:rFonts w:ascii="Wingdings" w:hAnsi="Wingdings" w:hint="default"/>
+        <w:rFonts w:ascii="Wingdings" w:hAnsi="Wingdings" w:cs="Wingdings" w:hint="default"/>
         <w:sz w:val="20"/>
       </w:rPr>
     </w:lvl>
-    <w:lvl w:ilvl="7" w:tentative="1">
+    <w:lvl w:ilvl="7">
       <w:start w:val="1"/>
       <w:numFmt w:val="bullet"/>
       <w:lvlText w:val=""/>
@@ -1728,11 +1653,11 @@
         <w:ind w:left="5760" w:hanging="360"/>
       </w:pPr>
       <w:rPr>
-        <w:rFonts w:ascii="Wingdings" w:hAnsi="Wingdings" w:hint="default"/>
+        <w:rFonts w:ascii="Wingdings" w:hAnsi="Wingdings" w:cs="Wingdings" w:hint="default"/>
         <w:sz w:val="20"/>
       </w:rPr>
     </w:lvl>
-    <w:lvl w:ilvl="8" w:tentative="1">
+    <w:lvl w:ilvl="8">
       <w:start w:val="1"/>
       <w:numFmt w:val="bullet"/>
       <w:lvlText w:val=""/>
@@ -1744,15 +1669,158 @@
         <w:ind w:left="6480" w:hanging="360"/>
       </w:pPr>
       <w:rPr>
-        <w:rFonts w:ascii="Wingdings" w:hAnsi="Wingdings" w:hint="default"/>
+        <w:rFonts w:ascii="Wingdings" w:hAnsi="Wingdings" w:cs="Wingdings" w:hint="default"/>
         <w:sz w:val="20"/>
       </w:rPr>
     </w:lvl>
   </w:abstractNum>
-  <w:abstractNum w:abstractNumId="5" w15:restartNumberingAfterBreak="0">
-    <w:nsid w:val="75254F9F"/>
-    <w:multiLevelType w:val="multilevel"/>
-    <w:tmpl w:val="74F68C1C"/>
+  <w:abstractNum w:abstractNumId="4">
+    <w:lvl w:ilvl="0">
+      <w:start w:val="1"/>
+      <w:numFmt w:val="bullet"/>
+      <w:lvlText w:val=""/>
+      <w:lvlJc w:val="left"/>
+      <w:pPr>
+        <w:tabs>
+          <w:tab w:val="num" w:pos="720"/>
+        </w:tabs>
+        <w:ind w:left="720" w:hanging="360"/>
+      </w:pPr>
+      <w:rPr>
+        <w:rFonts w:ascii="Symbol" w:hAnsi="Symbol" w:cs="Symbol" w:hint="default"/>
+        <w:sz w:val="20"/>
+      </w:rPr>
+    </w:lvl>
+    <w:lvl w:ilvl="1">
+      <w:start w:val="1"/>
+      <w:numFmt w:val="bullet"/>
+      <w:lvlText w:val="o"/>
+      <w:lvlJc w:val="left"/>
+      <w:pPr>
+        <w:tabs>
+          <w:tab w:val="num" w:pos="1440"/>
+        </w:tabs>
+        <w:ind w:left="1440" w:hanging="360"/>
+      </w:pPr>
+      <w:rPr>
+        <w:rFonts w:ascii="Courier New" w:hAnsi="Courier New" w:cs="Courier New" w:hint="default"/>
+        <w:sz w:val="20"/>
+      </w:rPr>
+    </w:lvl>
+    <w:lvl w:ilvl="2">
+      <w:start w:val="1"/>
+      <w:numFmt w:val="bullet"/>
+      <w:lvlText w:val=""/>
+      <w:lvlJc w:val="left"/>
+      <w:pPr>
+        <w:tabs>
+          <w:tab w:val="num" w:pos="2160"/>
+        </w:tabs>
+        <w:ind w:left="2160" w:hanging="360"/>
+      </w:pPr>
+      <w:rPr>
+        <w:rFonts w:ascii="Wingdings" w:hAnsi="Wingdings" w:cs="Wingdings" w:hint="default"/>
+        <w:sz w:val="20"/>
+      </w:rPr>
+    </w:lvl>
+    <w:lvl w:ilvl="3">
+      <w:start w:val="1"/>
+      <w:numFmt w:val="bullet"/>
+      <w:lvlText w:val=""/>
+      <w:lvlJc w:val="left"/>
+      <w:pPr>
+        <w:tabs>
+          <w:tab w:val="num" w:pos="2880"/>
+        </w:tabs>
+        <w:ind w:left="2880" w:hanging="360"/>
+      </w:pPr>
+      <w:rPr>
+        <w:rFonts w:ascii="Wingdings" w:hAnsi="Wingdings" w:cs="Wingdings" w:hint="default"/>
+        <w:sz w:val="20"/>
+      </w:rPr>
+    </w:lvl>
+    <w:lvl w:ilvl="4">
+      <w:start w:val="1"/>
+      <w:numFmt w:val="bullet"/>
+      <w:lvlText w:val=""/>
+      <w:lvlJc w:val="left"/>
+      <w:pPr>
+        <w:tabs>
+          <w:tab w:val="num" w:pos="3600"/>
+        </w:tabs>
+        <w:ind w:left="3600" w:hanging="360"/>
+      </w:pPr>
+      <w:rPr>
+        <w:rFonts w:ascii="Wingdings" w:hAnsi="Wingdings" w:cs="Wingdings" w:hint="default"/>
+        <w:sz w:val="20"/>
+      </w:rPr>
+    </w:lvl>
+    <w:lvl w:ilvl="5">
+      <w:start w:val="1"/>
+      <w:numFmt w:val="bullet"/>
+      <w:lvlText w:val=""/>
+      <w:lvlJc w:val="left"/>
+      <w:pPr>
+        <w:tabs>
+          <w:tab w:val="num" w:pos="4320"/>
+        </w:tabs>
+        <w:ind w:left="4320" w:hanging="360"/>
+      </w:pPr>
+      <w:rPr>
+        <w:rFonts w:ascii="Wingdings" w:hAnsi="Wingdings" w:cs="Wingdings" w:hint="default"/>
+        <w:sz w:val="20"/>
+      </w:rPr>
+    </w:lvl>
+    <w:lvl w:ilvl="6">
+      <w:start w:val="1"/>
+      <w:numFmt w:val="bullet"/>
+      <w:lvlText w:val=""/>
+      <w:lvlJc w:val="left"/>
+      <w:pPr>
+        <w:tabs>
+          <w:tab w:val="num" w:pos="5040"/>
+        </w:tabs>
+        <w:ind w:left="5040" w:hanging="360"/>
+      </w:pPr>
+      <w:rPr>
+        <w:rFonts w:ascii="Wingdings" w:hAnsi="Wingdings" w:cs="Wingdings" w:hint="default"/>
+        <w:sz w:val="20"/>
+      </w:rPr>
+    </w:lvl>
+    <w:lvl w:ilvl="7">
+      <w:start w:val="1"/>
+      <w:numFmt w:val="bullet"/>
+      <w:lvlText w:val=""/>
+      <w:lvlJc w:val="left"/>
+      <w:pPr>
+        <w:tabs>
+          <w:tab w:val="num" w:pos="5760"/>
+        </w:tabs>
+        <w:ind w:left="5760" w:hanging="360"/>
+      </w:pPr>
+      <w:rPr>
+        <w:rFonts w:ascii="Wingdings" w:hAnsi="Wingdings" w:cs="Wingdings" w:hint="default"/>
+        <w:sz w:val="20"/>
+      </w:rPr>
+    </w:lvl>
+    <w:lvl w:ilvl="8">
+      <w:start w:val="1"/>
+      <w:numFmt w:val="bullet"/>
+      <w:lvlText w:val=""/>
+      <w:lvlJc w:val="left"/>
+      <w:pPr>
+        <w:tabs>
+          <w:tab w:val="num" w:pos="6480"/>
+        </w:tabs>
+        <w:ind w:left="6480" w:hanging="360"/>
+      </w:pPr>
+      <w:rPr>
+        <w:rFonts w:ascii="Wingdings" w:hAnsi="Wingdings" w:cs="Wingdings" w:hint="default"/>
+        <w:sz w:val="20"/>
+      </w:rPr>
+    </w:lvl>
+  </w:abstractNum>
+  <w:abstractNum w:abstractNumId="5">
     <w:lvl w:ilvl="0">
       <w:start w:val="1"/>
       <w:numFmt w:val="decimal"/>
@@ -1764,8 +1832,9 @@
         </w:tabs>
         <w:ind w:left="720" w:hanging="360"/>
       </w:pPr>
-    </w:lvl>
-    <w:lvl w:ilvl="1" w:tentative="1">
+      <w:rPr/>
+    </w:lvl>
+    <w:lvl w:ilvl="1">
       <w:start w:val="1"/>
       <w:numFmt w:val="decimal"/>
       <w:lvlText w:val="%2."/>
@@ -1776,8 +1845,9 @@
         </w:tabs>
         <w:ind w:left="1440" w:hanging="360"/>
       </w:pPr>
-    </w:lvl>
-    <w:lvl w:ilvl="2" w:tentative="1">
+      <w:rPr/>
+    </w:lvl>
+    <w:lvl w:ilvl="2">
       <w:start w:val="1"/>
       <w:numFmt w:val="decimal"/>
       <w:lvlText w:val="%3."/>
@@ -1788,8 +1858,9 @@
         </w:tabs>
         <w:ind w:left="2160" w:hanging="360"/>
       </w:pPr>
-    </w:lvl>
-    <w:lvl w:ilvl="3" w:tentative="1">
+      <w:rPr/>
+    </w:lvl>
+    <w:lvl w:ilvl="3">
       <w:start w:val="1"/>
       <w:numFmt w:val="decimal"/>
       <w:lvlText w:val="%4."/>
@@ -1800,8 +1871,9 @@
         </w:tabs>
         <w:ind w:left="2880" w:hanging="360"/>
       </w:pPr>
-    </w:lvl>
-    <w:lvl w:ilvl="4" w:tentative="1">
+      <w:rPr/>
+    </w:lvl>
+    <w:lvl w:ilvl="4">
       <w:start w:val="1"/>
       <w:numFmt w:val="decimal"/>
       <w:lvlText w:val="%5."/>
@@ -1812,8 +1884,9 @@
         </w:tabs>
         <w:ind w:left="3600" w:hanging="360"/>
       </w:pPr>
-    </w:lvl>
-    <w:lvl w:ilvl="5" w:tentative="1">
+      <w:rPr/>
+    </w:lvl>
+    <w:lvl w:ilvl="5">
       <w:start w:val="1"/>
       <w:numFmt w:val="decimal"/>
       <w:lvlText w:val="%6."/>
@@ -1824,8 +1897,9 @@
         </w:tabs>
         <w:ind w:left="4320" w:hanging="360"/>
       </w:pPr>
-    </w:lvl>
-    <w:lvl w:ilvl="6" w:tentative="1">
+      <w:rPr/>
+    </w:lvl>
+    <w:lvl w:ilvl="6">
       <w:start w:val="1"/>
       <w:numFmt w:val="decimal"/>
       <w:lvlText w:val="%7."/>
@@ -1836,8 +1910,9 @@
         </w:tabs>
         <w:ind w:left="5040" w:hanging="360"/>
       </w:pPr>
-    </w:lvl>
-    <w:lvl w:ilvl="7" w:tentative="1">
+      <w:rPr/>
+    </w:lvl>
+    <w:lvl w:ilvl="7">
       <w:start w:val="1"/>
       <w:numFmt w:val="decimal"/>
       <w:lvlText w:val="%8."/>
@@ -1848,8 +1923,9 @@
         </w:tabs>
         <w:ind w:left="5760" w:hanging="360"/>
       </w:pPr>
-    </w:lvl>
-    <w:lvl w:ilvl="8" w:tentative="1">
+      <w:rPr/>
+    </w:lvl>
+    <w:lvl w:ilvl="8">
       <w:start w:val="1"/>
       <w:numFmt w:val="decimal"/>
       <w:lvlText w:val="%9."/>
@@ -1860,35 +1936,444 @@
         </w:tabs>
         <w:ind w:left="6480" w:hanging="360"/>
       </w:pPr>
+      <w:rPr/>
     </w:lvl>
   </w:abstractNum>
-  <w:num w:numId="1" w16cid:durableId="1654681885">
+  <w:abstractNum w:abstractNumId="6">
+    <w:lvl w:ilvl="0">
+      <w:start w:val="1"/>
+      <w:numFmt w:val="bullet"/>
+      <w:lvlText w:val=""/>
+      <w:lvlJc w:val="left"/>
+      <w:pPr>
+        <w:tabs>
+          <w:tab w:val="num" w:pos="720"/>
+        </w:tabs>
+        <w:ind w:left="720" w:hanging="360"/>
+      </w:pPr>
+      <w:rPr>
+        <w:rFonts w:ascii="Symbol" w:hAnsi="Symbol" w:cs="Symbol" w:hint="default"/>
+        <w:sz w:val="20"/>
+      </w:rPr>
+    </w:lvl>
+    <w:lvl w:ilvl="1">
+      <w:start w:val="1"/>
+      <w:numFmt w:val="bullet"/>
+      <w:lvlText w:val="o"/>
+      <w:lvlJc w:val="left"/>
+      <w:pPr>
+        <w:tabs>
+          <w:tab w:val="num" w:pos="1440"/>
+        </w:tabs>
+        <w:ind w:left="1440" w:hanging="360"/>
+      </w:pPr>
+      <w:rPr>
+        <w:rFonts w:ascii="Courier New" w:hAnsi="Courier New" w:cs="Courier New" w:hint="default"/>
+        <w:sz w:val="20"/>
+      </w:rPr>
+    </w:lvl>
+    <w:lvl w:ilvl="2">
+      <w:start w:val="1"/>
+      <w:numFmt w:val="bullet"/>
+      <w:lvlText w:val=""/>
+      <w:lvlJc w:val="left"/>
+      <w:pPr>
+        <w:tabs>
+          <w:tab w:val="num" w:pos="2160"/>
+        </w:tabs>
+        <w:ind w:left="2160" w:hanging="360"/>
+      </w:pPr>
+      <w:rPr>
+        <w:rFonts w:ascii="Wingdings" w:hAnsi="Wingdings" w:cs="Wingdings" w:hint="default"/>
+        <w:sz w:val="20"/>
+      </w:rPr>
+    </w:lvl>
+    <w:lvl w:ilvl="3">
+      <w:start w:val="1"/>
+      <w:numFmt w:val="bullet"/>
+      <w:lvlText w:val=""/>
+      <w:lvlJc w:val="left"/>
+      <w:pPr>
+        <w:tabs>
+          <w:tab w:val="num" w:pos="2880"/>
+        </w:tabs>
+        <w:ind w:left="2880" w:hanging="360"/>
+      </w:pPr>
+      <w:rPr>
+        <w:rFonts w:ascii="Wingdings" w:hAnsi="Wingdings" w:cs="Wingdings" w:hint="default"/>
+        <w:sz w:val="20"/>
+      </w:rPr>
+    </w:lvl>
+    <w:lvl w:ilvl="4">
+      <w:start w:val="1"/>
+      <w:numFmt w:val="bullet"/>
+      <w:lvlText w:val=""/>
+      <w:lvlJc w:val="left"/>
+      <w:pPr>
+        <w:tabs>
+          <w:tab w:val="num" w:pos="3600"/>
+        </w:tabs>
+        <w:ind w:left="3600" w:hanging="360"/>
+      </w:pPr>
+      <w:rPr>
+        <w:rFonts w:ascii="Wingdings" w:hAnsi="Wingdings" w:cs="Wingdings" w:hint="default"/>
+        <w:sz w:val="20"/>
+      </w:rPr>
+    </w:lvl>
+    <w:lvl w:ilvl="5">
+      <w:start w:val="1"/>
+      <w:numFmt w:val="bullet"/>
+      <w:lvlText w:val=""/>
+      <w:lvlJc w:val="left"/>
+      <w:pPr>
+        <w:tabs>
+          <w:tab w:val="num" w:pos="4320"/>
+        </w:tabs>
+        <w:ind w:left="4320" w:hanging="360"/>
+      </w:pPr>
+      <w:rPr>
+        <w:rFonts w:ascii="Wingdings" w:hAnsi="Wingdings" w:cs="Wingdings" w:hint="default"/>
+        <w:sz w:val="20"/>
+      </w:rPr>
+    </w:lvl>
+    <w:lvl w:ilvl="6">
+      <w:start w:val="1"/>
+      <w:numFmt w:val="bullet"/>
+      <w:lvlText w:val=""/>
+      <w:lvlJc w:val="left"/>
+      <w:pPr>
+        <w:tabs>
+          <w:tab w:val="num" w:pos="5040"/>
+        </w:tabs>
+        <w:ind w:left="5040" w:hanging="360"/>
+      </w:pPr>
+      <w:rPr>
+        <w:rFonts w:ascii="Wingdings" w:hAnsi="Wingdings" w:cs="Wingdings" w:hint="default"/>
+        <w:sz w:val="20"/>
+      </w:rPr>
+    </w:lvl>
+    <w:lvl w:ilvl="7">
+      <w:start w:val="1"/>
+      <w:numFmt w:val="bullet"/>
+      <w:lvlText w:val=""/>
+      <w:lvlJc w:val="left"/>
+      <w:pPr>
+        <w:tabs>
+          <w:tab w:val="num" w:pos="5760"/>
+        </w:tabs>
+        <w:ind w:left="5760" w:hanging="360"/>
+      </w:pPr>
+      <w:rPr>
+        <w:rFonts w:ascii="Wingdings" w:hAnsi="Wingdings" w:cs="Wingdings" w:hint="default"/>
+        <w:sz w:val="20"/>
+      </w:rPr>
+    </w:lvl>
+    <w:lvl w:ilvl="8">
+      <w:start w:val="1"/>
+      <w:numFmt w:val="bullet"/>
+      <w:lvlText w:val=""/>
+      <w:lvlJc w:val="left"/>
+      <w:pPr>
+        <w:tabs>
+          <w:tab w:val="num" w:pos="6480"/>
+        </w:tabs>
+        <w:ind w:left="6480" w:hanging="360"/>
+      </w:pPr>
+      <w:rPr>
+        <w:rFonts w:ascii="Wingdings" w:hAnsi="Wingdings" w:cs="Wingdings" w:hint="default"/>
+        <w:sz w:val="20"/>
+      </w:rPr>
+    </w:lvl>
+  </w:abstractNum>
+  <w:abstractNum w:abstractNumId="7">
+    <w:lvl w:ilvl="0">
+      <w:start w:val="1"/>
+      <w:numFmt w:val="bullet"/>
+      <w:lvlText w:val=""/>
+      <w:lvlJc w:val="left"/>
+      <w:pPr>
+        <w:tabs>
+          <w:tab w:val="num" w:pos="227"/>
+        </w:tabs>
+        <w:ind w:left="227" w:hanging="227"/>
+      </w:pPr>
+      <w:rPr>
+        <w:rFonts w:ascii="Symbol" w:hAnsi="Symbol" w:cs="Symbol" w:hint="default"/>
+      </w:rPr>
+    </w:lvl>
+    <w:lvl w:ilvl="1">
+      <w:start w:val="1"/>
+      <w:numFmt w:val="bullet"/>
+      <w:lvlText w:val=""/>
+      <w:lvlJc w:val="left"/>
+      <w:pPr>
+        <w:tabs>
+          <w:tab w:val="num" w:pos="454"/>
+        </w:tabs>
+        <w:ind w:left="454" w:hanging="227"/>
+      </w:pPr>
+      <w:rPr>
+        <w:rFonts w:ascii="Symbol" w:hAnsi="Symbol" w:cs="Symbol" w:hint="default"/>
+      </w:rPr>
+    </w:lvl>
+    <w:lvl w:ilvl="2">
+      <w:start w:val="1"/>
+      <w:numFmt w:val="bullet"/>
+      <w:lvlText w:val=""/>
+      <w:lvlJc w:val="left"/>
+      <w:pPr>
+        <w:tabs>
+          <w:tab w:val="num" w:pos="680"/>
+        </w:tabs>
+        <w:ind w:left="680" w:hanging="227"/>
+      </w:pPr>
+      <w:rPr>
+        <w:rFonts w:ascii="Symbol" w:hAnsi="Symbol" w:cs="Symbol" w:hint="default"/>
+      </w:rPr>
+    </w:lvl>
+    <w:lvl w:ilvl="3">
+      <w:start w:val="1"/>
+      <w:numFmt w:val="bullet"/>
+      <w:lvlText w:val=""/>
+      <w:lvlJc w:val="left"/>
+      <w:pPr>
+        <w:tabs>
+          <w:tab w:val="num" w:pos="907"/>
+        </w:tabs>
+        <w:ind w:left="907" w:hanging="227"/>
+      </w:pPr>
+      <w:rPr>
+        <w:rFonts w:ascii="Symbol" w:hAnsi="Symbol" w:cs="Symbol" w:hint="default"/>
+      </w:rPr>
+    </w:lvl>
+    <w:lvl w:ilvl="4">
+      <w:start w:val="1"/>
+      <w:numFmt w:val="bullet"/>
+      <w:lvlText w:val=""/>
+      <w:lvlJc w:val="left"/>
+      <w:pPr>
+        <w:tabs>
+          <w:tab w:val="num" w:pos="1134"/>
+        </w:tabs>
+        <w:ind w:left="1134" w:hanging="227"/>
+      </w:pPr>
+      <w:rPr>
+        <w:rFonts w:ascii="Symbol" w:hAnsi="Symbol" w:cs="Symbol" w:hint="default"/>
+      </w:rPr>
+    </w:lvl>
+    <w:lvl w:ilvl="5">
+      <w:start w:val="1"/>
+      <w:numFmt w:val="bullet"/>
+      <w:lvlText w:val=""/>
+      <w:lvlJc w:val="left"/>
+      <w:pPr>
+        <w:tabs>
+          <w:tab w:val="num" w:pos="1361"/>
+        </w:tabs>
+        <w:ind w:left="1361" w:hanging="227"/>
+      </w:pPr>
+      <w:rPr>
+        <w:rFonts w:ascii="Symbol" w:hAnsi="Symbol" w:cs="Symbol" w:hint="default"/>
+      </w:rPr>
+    </w:lvl>
+    <w:lvl w:ilvl="6">
+      <w:start w:val="1"/>
+      <w:numFmt w:val="bullet"/>
+      <w:lvlText w:val=""/>
+      <w:lvlJc w:val="left"/>
+      <w:pPr>
+        <w:tabs>
+          <w:tab w:val="num" w:pos="1587"/>
+        </w:tabs>
+        <w:ind w:left="1587" w:hanging="227"/>
+      </w:pPr>
+      <w:rPr>
+        <w:rFonts w:ascii="Symbol" w:hAnsi="Symbol" w:cs="Symbol" w:hint="default"/>
+      </w:rPr>
+    </w:lvl>
+    <w:lvl w:ilvl="7">
+      <w:start w:val="1"/>
+      <w:numFmt w:val="bullet"/>
+      <w:lvlText w:val=""/>
+      <w:lvlJc w:val="left"/>
+      <w:pPr>
+        <w:tabs>
+          <w:tab w:val="num" w:pos="1814"/>
+        </w:tabs>
+        <w:ind w:left="1814" w:hanging="227"/>
+      </w:pPr>
+      <w:rPr>
+        <w:rFonts w:ascii="Symbol" w:hAnsi="Symbol" w:cs="Symbol" w:hint="default"/>
+      </w:rPr>
+    </w:lvl>
+    <w:lvl w:ilvl="8">
+      <w:start w:val="1"/>
+      <w:numFmt w:val="bullet"/>
+      <w:lvlText w:val=""/>
+      <w:lvlJc w:val="left"/>
+      <w:pPr>
+        <w:tabs>
+          <w:tab w:val="num" w:pos="2041"/>
+        </w:tabs>
+        <w:ind w:left="2041" w:hanging="227"/>
+      </w:pPr>
+      <w:rPr>
+        <w:rFonts w:ascii="Symbol" w:hAnsi="Symbol" w:cs="Symbol" w:hint="default"/>
+      </w:rPr>
+    </w:lvl>
+  </w:abstractNum>
+  <w:abstractNum w:abstractNumId="8">
+    <w:lvl w:ilvl="0">
+      <w:start w:val="1"/>
+      <w:numFmt w:val="none"/>
+      <w:suff w:val="nothing"/>
+      <w:lvlText w:val=""/>
+      <w:lvlJc w:val="left"/>
+      <w:pPr>
+        <w:tabs>
+          <w:tab w:val="num" w:pos="0"/>
+        </w:tabs>
+        <w:ind w:left="0" w:hanging="0"/>
+      </w:pPr>
+    </w:lvl>
+    <w:lvl w:ilvl="1">
+      <w:start w:val="1"/>
+      <w:numFmt w:val="none"/>
+      <w:suff w:val="nothing"/>
+      <w:lvlText w:val=""/>
+      <w:lvlJc w:val="left"/>
+      <w:pPr>
+        <w:tabs>
+          <w:tab w:val="num" w:pos="0"/>
+        </w:tabs>
+        <w:ind w:left="0" w:hanging="0"/>
+      </w:pPr>
+    </w:lvl>
+    <w:lvl w:ilvl="2">
+      <w:start w:val="1"/>
+      <w:numFmt w:val="none"/>
+      <w:suff w:val="nothing"/>
+      <w:lvlText w:val=""/>
+      <w:lvlJc w:val="left"/>
+      <w:pPr>
+        <w:tabs>
+          <w:tab w:val="num" w:pos="0"/>
+        </w:tabs>
+        <w:ind w:left="0" w:hanging="0"/>
+      </w:pPr>
+    </w:lvl>
+    <w:lvl w:ilvl="3">
+      <w:start w:val="1"/>
+      <w:numFmt w:val="none"/>
+      <w:suff w:val="nothing"/>
+      <w:lvlText w:val=""/>
+      <w:lvlJc w:val="left"/>
+      <w:pPr>
+        <w:tabs>
+          <w:tab w:val="num" w:pos="0"/>
+        </w:tabs>
+        <w:ind w:left="0" w:hanging="0"/>
+      </w:pPr>
+    </w:lvl>
+    <w:lvl w:ilvl="4">
+      <w:start w:val="1"/>
+      <w:numFmt w:val="none"/>
+      <w:suff w:val="nothing"/>
+      <w:lvlText w:val=""/>
+      <w:lvlJc w:val="left"/>
+      <w:pPr>
+        <w:tabs>
+          <w:tab w:val="num" w:pos="0"/>
+        </w:tabs>
+        <w:ind w:left="0" w:hanging="0"/>
+      </w:pPr>
+    </w:lvl>
+    <w:lvl w:ilvl="5">
+      <w:start w:val="1"/>
+      <w:numFmt w:val="none"/>
+      <w:suff w:val="nothing"/>
+      <w:lvlText w:val=""/>
+      <w:lvlJc w:val="left"/>
+      <w:pPr>
+        <w:tabs>
+          <w:tab w:val="num" w:pos="0"/>
+        </w:tabs>
+        <w:ind w:left="0" w:hanging="0"/>
+      </w:pPr>
+    </w:lvl>
+    <w:lvl w:ilvl="6">
+      <w:start w:val="1"/>
+      <w:numFmt w:val="none"/>
+      <w:suff w:val="nothing"/>
+      <w:lvlText w:val=""/>
+      <w:lvlJc w:val="left"/>
+      <w:pPr>
+        <w:tabs>
+          <w:tab w:val="num" w:pos="0"/>
+        </w:tabs>
+        <w:ind w:left="0" w:hanging="0"/>
+      </w:pPr>
+    </w:lvl>
+    <w:lvl w:ilvl="7">
+      <w:start w:val="1"/>
+      <w:numFmt w:val="none"/>
+      <w:suff w:val="nothing"/>
+      <w:lvlText w:val=""/>
+      <w:lvlJc w:val="left"/>
+      <w:pPr>
+        <w:tabs>
+          <w:tab w:val="num" w:pos="0"/>
+        </w:tabs>
+        <w:ind w:left="0" w:hanging="0"/>
+      </w:pPr>
+    </w:lvl>
+    <w:lvl w:ilvl="8">
+      <w:start w:val="1"/>
+      <w:numFmt w:val="none"/>
+      <w:suff w:val="nothing"/>
+      <w:lvlText w:val=""/>
+      <w:lvlJc w:val="left"/>
+      <w:pPr>
+        <w:tabs>
+          <w:tab w:val="num" w:pos="0"/>
+        </w:tabs>
+        <w:ind w:left="0" w:hanging="0"/>
+      </w:pPr>
+    </w:lvl>
+  </w:abstractNum>
+  <w:num w:numId="1">
+    <w:abstractNumId w:val="1"/>
+  </w:num>
+  <w:num w:numId="2">
     <w:abstractNumId w:val="2"/>
   </w:num>
-  <w:num w:numId="2" w16cid:durableId="2008634872">
-    <w:abstractNumId w:val="0"/>
+  <w:num w:numId="3">
+    <w:abstractNumId w:val="3"/>
   </w:num>
-  <w:num w:numId="3" w16cid:durableId="1094977610">
+  <w:num w:numId="4">
     <w:abstractNumId w:val="4"/>
   </w:num>
-  <w:num w:numId="4" w16cid:durableId="1305504617">
-    <w:abstractNumId w:val="1"/>
-  </w:num>
-  <w:num w:numId="5" w16cid:durableId="1408260213">
+  <w:num w:numId="5">
     <w:abstractNumId w:val="5"/>
   </w:num>
-  <w:num w:numId="6" w16cid:durableId="329259296">
-    <w:abstractNumId w:val="3"/>
+  <w:num w:numId="6">
+    <w:abstractNumId w:val="6"/>
+  </w:num>
+  <w:num w:numId="7">
+    <w:abstractNumId w:val="7"/>
+  </w:num>
+  <w:num w:numId="8">
+    <w:abstractNumId w:val="8"/>
   </w:num>
 </w:numbering>
 </file>
 
 <file path=word/styles.xml><?xml version="1.0" encoding="utf-8"?>
-<w:styles xmlns:mc="http://schemas.openxmlformats.org/markup-compatibility/2006" xmlns:r="http://schemas.openxmlformats.org/officeDocument/2006/relationships" xmlns:w="http://schemas.openxmlformats.org/wordprocessingml/2006/main" xmlns:w14="http://schemas.microsoft.com/office/word/2010/wordml" xmlns:w15="http://schemas.microsoft.com/office/word/2012/wordml" xmlns:w16cex="http://schemas.microsoft.com/office/word/2018/wordml/cex" xmlns:w16cid="http://schemas.microsoft.com/office/word/2016/wordml/cid" xmlns:w16="http://schemas.microsoft.com/office/word/2018/wordml" xmlns:w16du="http://schemas.microsoft.com/office/word/2023/wordml/word16du" xmlns:w16sdtdh="http://schemas.microsoft.com/office/word/2020/wordml/sdtdatahash" xmlns:w16se="http://schemas.microsoft.com/office/word/2015/wordml/symex" mc:Ignorable="w14 w15 w16se w16cid w16 w16cex w16sdtdh w16du">
+<w:styles xmlns:w="http://schemas.openxmlformats.org/wordprocessingml/2006/main" xmlns:w14="http://schemas.microsoft.com/office/word/2010/wordml" xmlns:mc="http://schemas.openxmlformats.org/markup-compatibility/2006" mc:Ignorable="w14">
   <w:docDefaults>
     <w:rPrDefault>
       <w:rPr>
-        <w:rFonts w:asciiTheme="minorHAnsi" w:eastAsiaTheme="minorHAnsi" w:hAnsiTheme="minorHAnsi" w:cstheme="minorBidi"/>
+        <w:rFonts w:ascii="Aptos" w:hAnsi="Aptos" w:eastAsia="Aptos" w:cs="" w:asciiTheme="minorHAnsi" w:cstheme="minorBidi" w:eastAsiaTheme="minorHAnsi" w:hAnsiTheme="minorHAnsi"/>
         <w:kern w:val="2"/>
         <w:sz w:val="24"/>
         <w:szCs w:val="24"/>
@@ -1898,21 +2383,21 @@
     </w:rPrDefault>
     <w:pPrDefault>
       <w:pPr>
-        <w:spacing w:after="160" w:line="278" w:lineRule="auto"/>
+        <w:suppressAutoHyphens w:val="true"/>
       </w:pPr>
     </w:pPrDefault>
   </w:docDefaults>
   <w:latentStyles w:defLockedState="0" w:defUIPriority="99" w:defSemiHidden="0" w:defUnhideWhenUsed="0" w:defQFormat="0" w:count="376">
     <w:lsdException w:name="Normal" w:uiPriority="0" w:qFormat="1"/>
     <w:lsdException w:name="heading 1" w:uiPriority="9" w:qFormat="1"/>
-    <w:lsdException w:name="heading 2" w:semiHidden="1" w:uiPriority="9" w:unhideWhenUsed="1" w:qFormat="1"/>
-    <w:lsdException w:name="heading 3" w:semiHidden="1" w:uiPriority="9" w:unhideWhenUsed="1" w:qFormat="1"/>
-    <w:lsdException w:name="heading 4" w:semiHidden="1" w:uiPriority="9" w:unhideWhenUsed="1" w:qFormat="1"/>
-    <w:lsdException w:name="heading 5" w:semiHidden="1" w:uiPriority="9" w:unhideWhenUsed="1" w:qFormat="1"/>
-    <w:lsdException w:name="heading 6" w:semiHidden="1" w:uiPriority="9" w:unhideWhenUsed="1" w:qFormat="1"/>
-    <w:lsdException w:name="heading 7" w:semiHidden="1" w:uiPriority="9" w:unhideWhenUsed="1" w:qFormat="1"/>
-    <w:lsdException w:name="heading 8" w:semiHidden="1" w:uiPriority="9" w:unhideWhenUsed="1" w:qFormat="1"/>
-    <w:lsdException w:name="heading 9" w:semiHidden="1" w:uiPriority="9" w:unhideWhenUsed="1" w:qFormat="1"/>
+    <w:lsdException w:name="heading 2" w:uiPriority="9" w:semiHidden="1" w:unhideWhenUsed="1" w:qFormat="1"/>
+    <w:lsdException w:name="heading 3" w:uiPriority="9" w:semiHidden="1" w:unhideWhenUsed="1" w:qFormat="1"/>
+    <w:lsdException w:name="heading 4" w:uiPriority="9" w:semiHidden="1" w:unhideWhenUsed="1" w:qFormat="1"/>
+    <w:lsdException w:name="heading 5" w:uiPriority="9" w:semiHidden="1" w:unhideWhenUsed="1" w:qFormat="1"/>
+    <w:lsdException w:name="heading 6" w:uiPriority="9" w:semiHidden="1" w:unhideWhenUsed="1" w:qFormat="1"/>
+    <w:lsdException w:name="heading 7" w:uiPriority="9" w:semiHidden="1" w:unhideWhenUsed="1" w:qFormat="1"/>
+    <w:lsdException w:name="heading 8" w:uiPriority="9" w:semiHidden="1" w:unhideWhenUsed="1" w:qFormat="1"/>
+    <w:lsdException w:name="heading 9" w:uiPriority="9" w:semiHidden="1" w:unhideWhenUsed="1" w:qFormat="1"/>
     <w:lsdException w:name="index 1" w:semiHidden="1" w:unhideWhenUsed="1"/>
     <w:lsdException w:name="index 2" w:semiHidden="1" w:unhideWhenUsed="1"/>
     <w:lsdException w:name="index 3" w:semiHidden="1" w:unhideWhenUsed="1"/>
@@ -1922,22 +2407,22 @@
     <w:lsdException w:name="index 7" w:semiHidden="1" w:unhideWhenUsed="1"/>
     <w:lsdException w:name="index 8" w:semiHidden="1" w:unhideWhenUsed="1"/>
     <w:lsdException w:name="index 9" w:semiHidden="1" w:unhideWhenUsed="1"/>
-    <w:lsdException w:name="toc 1" w:semiHidden="1" w:uiPriority="39" w:unhideWhenUsed="1"/>
-    <w:lsdException w:name="toc 2" w:semiHidden="1" w:uiPriority="39" w:unhideWhenUsed="1"/>
-    <w:lsdException w:name="toc 3" w:semiHidden="1" w:uiPriority="39" w:unhideWhenUsed="1"/>
-    <w:lsdException w:name="toc 4" w:semiHidden="1" w:uiPriority="39" w:unhideWhenUsed="1"/>
-    <w:lsdException w:name="toc 5" w:semiHidden="1" w:uiPriority="39" w:unhideWhenUsed="1"/>
-    <w:lsdException w:name="toc 6" w:semiHidden="1" w:uiPriority="39" w:unhideWhenUsed="1"/>
-    <w:lsdException w:name="toc 7" w:semiHidden="1" w:uiPriority="39" w:unhideWhenUsed="1"/>
-    <w:lsdException w:name="toc 8" w:semiHidden="1" w:uiPriority="39" w:unhideWhenUsed="1"/>
-    <w:lsdException w:name="toc 9" w:semiHidden="1" w:uiPriority="39" w:unhideWhenUsed="1"/>
+    <w:lsdException w:name="toc 1" w:uiPriority="39" w:semiHidden="1" w:unhideWhenUsed="1"/>
+    <w:lsdException w:name="toc 2" w:uiPriority="39" w:semiHidden="1" w:unhideWhenUsed="1"/>
+    <w:lsdException w:name="toc 3" w:uiPriority="39" w:semiHidden="1" w:unhideWhenUsed="1"/>
+    <w:lsdException w:name="toc 4" w:uiPriority="39" w:semiHidden="1" w:unhideWhenUsed="1"/>
+    <w:lsdException w:name="toc 5" w:uiPriority="39" w:semiHidden="1" w:unhideWhenUsed="1"/>
+    <w:lsdException w:name="toc 6" w:uiPriority="39" w:semiHidden="1" w:unhideWhenUsed="1"/>
+    <w:lsdException w:name="toc 7" w:uiPriority="39" w:semiHidden="1" w:unhideWhenUsed="1"/>
+    <w:lsdException w:name="toc 8" w:uiPriority="39" w:semiHidden="1" w:unhideWhenUsed="1"/>
+    <w:lsdException w:name="toc 9" w:uiPriority="39" w:semiHidden="1" w:unhideWhenUsed="1"/>
     <w:lsdException w:name="Normal Indent" w:semiHidden="1" w:unhideWhenUsed="1"/>
     <w:lsdException w:name="footnote text" w:semiHidden="1" w:unhideWhenUsed="1"/>
     <w:lsdException w:name="annotation text" w:semiHidden="1" w:unhideWhenUsed="1"/>
     <w:lsdException w:name="header" w:semiHidden="1" w:unhideWhenUsed="1"/>
     <w:lsdException w:name="footer" w:semiHidden="1" w:unhideWhenUsed="1"/>
     <w:lsdException w:name="index heading" w:semiHidden="1" w:unhideWhenUsed="1"/>
-    <w:lsdException w:name="caption" w:semiHidden="1" w:uiPriority="35" w:unhideWhenUsed="1" w:qFormat="1"/>
+    <w:lsdException w:name="caption" w:uiPriority="35" w:semiHidden="1" w:unhideWhenUsed="1" w:qFormat="1"/>
     <w:lsdException w:name="table of figures" w:semiHidden="1" w:unhideWhenUsed="1"/>
     <w:lsdException w:name="envelope address" w:semiHidden="1" w:unhideWhenUsed="1"/>
     <w:lsdException w:name="envelope return" w:semiHidden="1" w:unhideWhenUsed="1"/>
@@ -1968,7 +2453,7 @@
     <w:lsdException w:name="Title" w:uiPriority="10" w:qFormat="1"/>
     <w:lsdException w:name="Closing" w:semiHidden="1" w:unhideWhenUsed="1"/>
     <w:lsdException w:name="Signature" w:semiHidden="1" w:unhideWhenUsed="1"/>
-    <w:lsdException w:name="Default Paragraph Font" w:semiHidden="1" w:uiPriority="1" w:unhideWhenUsed="1"/>
+    <w:lsdException w:name="Default Paragraph Font" w:uiPriority="1" w:semiHidden="1" w:unhideWhenUsed="1"/>
     <w:lsdException w:name="Body Text" w:semiHidden="1" w:unhideWhenUsed="1"/>
     <w:lsdException w:name="Body Text Indent" w:semiHidden="1" w:unhideWhenUsed="1"/>
     <w:lsdException w:name="List Continue" w:semiHidden="1" w:unhideWhenUsed="1"/>
@@ -2168,8 +2653,8 @@
     <w:lsdException w:name="Subtle Reference" w:uiPriority="31" w:qFormat="1"/>
     <w:lsdException w:name="Intense Reference" w:uiPriority="32" w:qFormat="1"/>
     <w:lsdException w:name="Book Title" w:uiPriority="33" w:qFormat="1"/>
-    <w:lsdException w:name="Bibliography" w:semiHidden="1" w:uiPriority="37" w:unhideWhenUsed="1"/>
-    <w:lsdException w:name="TOC Heading" w:semiHidden="1" w:uiPriority="39" w:unhideWhenUsed="1" w:qFormat="1"/>
+    <w:lsdException w:name="Bibliography" w:uiPriority="37" w:semiHidden="1" w:unhideWhenUsed="1"/>
+    <w:lsdException w:name="TOC Heading" w:uiPriority="39" w:semiHidden="1" w:unhideWhenUsed="1" w:qFormat="1"/>
     <w:lsdException w:name="Plain Table 1" w:uiPriority="41"/>
     <w:lsdException w:name="Plain Table 2" w:uiPriority="42"/>
     <w:lsdException w:name="Plain Table 3" w:uiPriority="43"/>
@@ -2280,33 +2765,48 @@
     <w:lsdException w:name="Unresolved Mention" w:semiHidden="1" w:unhideWhenUsed="1"/>
     <w:lsdException w:name="Smart Link" w:semiHidden="1" w:unhideWhenUsed="1"/>
   </w:latentStyles>
-  <w:style w:type="paragraph" w:default="1" w:styleId="Normal">
+  <w:style w:type="paragraph" w:styleId="Normal" w:default="1">
     <w:name w:val="Normal"/>
     <w:qFormat/>
-  </w:style>
-  <w:style w:type="paragraph" w:styleId="Ttulo1">
-    <w:name w:val="heading 1"/>
+    <w:pPr>
+      <w:widowControl/>
+      <w:bidi w:val="0"/>
+      <w:spacing w:lineRule="auto" w:line="276" w:before="0" w:after="160"/>
+      <w:jc w:val="left"/>
+    </w:pPr>
+    <w:rPr>
+      <w:rFonts w:ascii="Aptos" w:hAnsi="Aptos" w:eastAsia="Aptos" w:cs="" w:asciiTheme="minorHAnsi" w:cstheme="minorBidi" w:eastAsiaTheme="minorHAnsi" w:hAnsiTheme="minorHAnsi"/>
+      <w:color w:val="auto"/>
+      <w:kern w:val="2"/>
+      <w:sz w:val="24"/>
+      <w:szCs w:val="24"/>
+      <w:lang w:val="es-419" w:eastAsia="en-US" w:bidi="ar-SA"/>
+      <w14:ligatures w14:val="standardContextual"/>
+    </w:rPr>
+  </w:style>
+  <w:style w:type="paragraph" w:styleId="Heading1">
+    <w:name w:val="Heading 1"/>
     <w:basedOn w:val="Normal"/>
     <w:next w:val="Normal"/>
     <w:link w:val="Ttulo1Car"/>
     <w:uiPriority w:val="9"/>
     <w:qFormat/>
-    <w:rsid w:val="00333A20"/>
+    <w:rsid w:val="00333a20"/>
     <w:pPr>
-      <w:keepNext/>
+      <w:keepNext w:val="true"/>
       <w:keepLines/>
       <w:spacing w:before="360" w:after="80"/>
       <w:outlineLvl w:val="0"/>
     </w:pPr>
     <w:rPr>
-      <w:rFonts w:asciiTheme="majorHAnsi" w:eastAsiaTheme="majorEastAsia" w:hAnsiTheme="majorHAnsi" w:cstheme="majorBidi"/>
-      <w:color w:val="0F4761" w:themeColor="accent1" w:themeShade="BF"/>
+      <w:rFonts w:ascii="Aptos Display" w:hAnsi="Aptos Display" w:eastAsia="等线 Light" w:cs="" w:asciiTheme="majorHAnsi" w:cstheme="majorBidi" w:eastAsiaTheme="majorEastAsia" w:hAnsiTheme="majorHAnsi"/>
+      <w:color w:themeColor="accent1" w:themeShade="bf" w:val="0F4761"/>
       <w:sz w:val="40"/>
       <w:szCs w:val="40"/>
     </w:rPr>
   </w:style>
-  <w:style w:type="paragraph" w:styleId="Ttulo2">
-    <w:name w:val="heading 2"/>
+  <w:style w:type="paragraph" w:styleId="Heading2">
+    <w:name w:val="Heading 2"/>
     <w:basedOn w:val="Normal"/>
     <w:next w:val="Normal"/>
     <w:link w:val="Ttulo2Car"/>
@@ -2314,22 +2814,22 @@
     <w:semiHidden/>
     <w:unhideWhenUsed/>
     <w:qFormat/>
-    <w:rsid w:val="00333A20"/>
+    <w:rsid w:val="00333a20"/>
     <w:pPr>
-      <w:keepNext/>
+      <w:keepNext w:val="true"/>
       <w:keepLines/>
       <w:spacing w:before="160" w:after="80"/>
       <w:outlineLvl w:val="1"/>
     </w:pPr>
     <w:rPr>
-      <w:rFonts w:asciiTheme="majorHAnsi" w:eastAsiaTheme="majorEastAsia" w:hAnsiTheme="majorHAnsi" w:cstheme="majorBidi"/>
-      <w:color w:val="0F4761" w:themeColor="accent1" w:themeShade="BF"/>
+      <w:rFonts w:ascii="Aptos Display" w:hAnsi="Aptos Display" w:eastAsia="等线 Light" w:cs="" w:asciiTheme="majorHAnsi" w:cstheme="majorBidi" w:eastAsiaTheme="majorEastAsia" w:hAnsiTheme="majorHAnsi"/>
+      <w:color w:themeColor="accent1" w:themeShade="bf" w:val="0F4761"/>
       <w:sz w:val="32"/>
       <w:szCs w:val="32"/>
     </w:rPr>
   </w:style>
-  <w:style w:type="paragraph" w:styleId="Ttulo3">
-    <w:name w:val="heading 3"/>
+  <w:style w:type="paragraph" w:styleId="Heading3">
+    <w:name w:val="Heading 3"/>
     <w:basedOn w:val="Normal"/>
     <w:next w:val="Normal"/>
     <w:link w:val="Ttulo3Car"/>
@@ -2337,22 +2837,22 @@
     <w:semiHidden/>
     <w:unhideWhenUsed/>
     <w:qFormat/>
-    <w:rsid w:val="00333A20"/>
+    <w:rsid w:val="00333a20"/>
     <w:pPr>
-      <w:keepNext/>
+      <w:keepNext w:val="true"/>
       <w:keepLines/>
       <w:spacing w:before="160" w:after="80"/>
       <w:outlineLvl w:val="2"/>
     </w:pPr>
     <w:rPr>
-      <w:rFonts w:eastAsiaTheme="majorEastAsia" w:cstheme="majorBidi"/>
-      <w:color w:val="0F4761" w:themeColor="accent1" w:themeShade="BF"/>
+      <w:rFonts w:eastAsia="等线 Light" w:cs="" w:cstheme="majorBidi" w:eastAsiaTheme="majorEastAsia"/>
+      <w:color w:themeColor="accent1" w:themeShade="bf" w:val="0F4761"/>
       <w:sz w:val="28"/>
       <w:szCs w:val="28"/>
     </w:rPr>
   </w:style>
-  <w:style w:type="paragraph" w:styleId="Ttulo4">
-    <w:name w:val="heading 4"/>
+  <w:style w:type="paragraph" w:styleId="Heading4">
+    <w:name w:val="Heading 4"/>
     <w:basedOn w:val="Normal"/>
     <w:next w:val="Normal"/>
     <w:link w:val="Ttulo4Car"/>
@@ -2360,22 +2860,22 @@
     <w:semiHidden/>
     <w:unhideWhenUsed/>
     <w:qFormat/>
-    <w:rsid w:val="00333A20"/>
+    <w:rsid w:val="00333a20"/>
     <w:pPr>
-      <w:keepNext/>
+      <w:keepNext w:val="true"/>
       <w:keepLines/>
       <w:spacing w:before="80" w:after="40"/>
       <w:outlineLvl w:val="3"/>
     </w:pPr>
     <w:rPr>
-      <w:rFonts w:eastAsiaTheme="majorEastAsia" w:cstheme="majorBidi"/>
+      <w:rFonts w:eastAsia="等线 Light" w:cs="" w:cstheme="majorBidi" w:eastAsiaTheme="majorEastAsia"/>
       <w:i/>
       <w:iCs/>
-      <w:color w:val="0F4761" w:themeColor="accent1" w:themeShade="BF"/>
+      <w:color w:themeColor="accent1" w:themeShade="bf" w:val="0F4761"/>
     </w:rPr>
   </w:style>
-  <w:style w:type="paragraph" w:styleId="Ttulo5">
-    <w:name w:val="heading 5"/>
+  <w:style w:type="paragraph" w:styleId="Heading5">
+    <w:name w:val="Heading 5"/>
     <w:basedOn w:val="Normal"/>
     <w:next w:val="Normal"/>
     <w:link w:val="Ttulo5Car"/>
@@ -2383,20 +2883,20 @@
     <w:semiHidden/>
     <w:unhideWhenUsed/>
     <w:qFormat/>
-    <w:rsid w:val="00333A20"/>
+    <w:rsid w:val="00333a20"/>
     <w:pPr>
-      <w:keepNext/>
+      <w:keepNext w:val="true"/>
       <w:keepLines/>
       <w:spacing w:before="80" w:after="40"/>
       <w:outlineLvl w:val="4"/>
     </w:pPr>
     <w:rPr>
-      <w:rFonts w:eastAsiaTheme="majorEastAsia" w:cstheme="majorBidi"/>
-      <w:color w:val="0F4761" w:themeColor="accent1" w:themeShade="BF"/>
+      <w:rFonts w:eastAsia="等线 Light" w:cs="" w:cstheme="majorBidi" w:eastAsiaTheme="majorEastAsia"/>
+      <w:color w:themeColor="accent1" w:themeShade="bf" w:val="0F4761"/>
     </w:rPr>
   </w:style>
-  <w:style w:type="paragraph" w:styleId="Ttulo6">
-    <w:name w:val="heading 6"/>
+  <w:style w:type="paragraph" w:styleId="Heading6">
+    <w:name w:val="Heading 6"/>
     <w:basedOn w:val="Normal"/>
     <w:next w:val="Normal"/>
     <w:link w:val="Ttulo6Car"/>
@@ -2404,22 +2904,22 @@
     <w:semiHidden/>
     <w:unhideWhenUsed/>
     <w:qFormat/>
-    <w:rsid w:val="00333A20"/>
+    <w:rsid w:val="00333a20"/>
     <w:pPr>
-      <w:keepNext/>
+      <w:keepNext w:val="true"/>
       <w:keepLines/>
       <w:spacing w:before="40" w:after="0"/>
       <w:outlineLvl w:val="5"/>
     </w:pPr>
     <w:rPr>
-      <w:rFonts w:eastAsiaTheme="majorEastAsia" w:cstheme="majorBidi"/>
+      <w:rFonts w:eastAsia="等线 Light" w:cs="" w:cstheme="majorBidi" w:eastAsiaTheme="majorEastAsia"/>
       <w:i/>
       <w:iCs/>
-      <w:color w:val="595959" w:themeColor="text1" w:themeTint="A6"/>
+      <w:color w:themeColor="text1" w:themeTint="a6" w:val="595959"/>
     </w:rPr>
   </w:style>
-  <w:style w:type="paragraph" w:styleId="Ttulo7">
-    <w:name w:val="heading 7"/>
+  <w:style w:type="paragraph" w:styleId="Heading7">
+    <w:name w:val="Heading 7"/>
     <w:basedOn w:val="Normal"/>
     <w:next w:val="Normal"/>
     <w:link w:val="Ttulo7Car"/>
@@ -2427,20 +2927,20 @@
     <w:semiHidden/>
     <w:unhideWhenUsed/>
     <w:qFormat/>
-    <w:rsid w:val="00333A20"/>
+    <w:rsid w:val="00333a20"/>
     <w:pPr>
-      <w:keepNext/>
+      <w:keepNext w:val="true"/>
       <w:keepLines/>
       <w:spacing w:before="40" w:after="0"/>
       <w:outlineLvl w:val="6"/>
     </w:pPr>
     <w:rPr>
-      <w:rFonts w:eastAsiaTheme="majorEastAsia" w:cstheme="majorBidi"/>
-      <w:color w:val="595959" w:themeColor="text1" w:themeTint="A6"/>
+      <w:rFonts w:eastAsia="等线 Light" w:cs="" w:cstheme="majorBidi" w:eastAsiaTheme="majorEastAsia"/>
+      <w:color w:themeColor="text1" w:themeTint="a6" w:val="595959"/>
     </w:rPr>
   </w:style>
-  <w:style w:type="paragraph" w:styleId="Ttulo8">
-    <w:name w:val="heading 8"/>
+  <w:style w:type="paragraph" w:styleId="Heading8">
+    <w:name w:val="Heading 8"/>
     <w:basedOn w:val="Normal"/>
     <w:next w:val="Normal"/>
     <w:link w:val="Ttulo8Car"/>
@@ -2448,22 +2948,22 @@
     <w:semiHidden/>
     <w:unhideWhenUsed/>
     <w:qFormat/>
-    <w:rsid w:val="00333A20"/>
+    <w:rsid w:val="00333a20"/>
     <w:pPr>
-      <w:keepNext/>
+      <w:keepNext w:val="true"/>
       <w:keepLines/>
-      <w:spacing w:after="0"/>
+      <w:spacing w:before="0" w:after="0"/>
       <w:outlineLvl w:val="7"/>
     </w:pPr>
     <w:rPr>
-      <w:rFonts w:eastAsiaTheme="majorEastAsia" w:cstheme="majorBidi"/>
+      <w:rFonts w:eastAsia="等线 Light" w:cs="" w:cstheme="majorBidi" w:eastAsiaTheme="majorEastAsia"/>
       <w:i/>
       <w:iCs/>
-      <w:color w:val="272727" w:themeColor="text1" w:themeTint="D8"/>
+      <w:color w:themeColor="text1" w:themeTint="d8" w:val="272727"/>
     </w:rPr>
   </w:style>
-  <w:style w:type="paragraph" w:styleId="Ttulo9">
-    <w:name w:val="heading 9"/>
+  <w:style w:type="paragraph" w:styleId="Heading9">
+    <w:name w:val="Heading 9"/>
     <w:basedOn w:val="Normal"/>
     <w:next w:val="Normal"/>
     <w:link w:val="Ttulo9Car"/>
@@ -2471,297 +2971,378 @@
     <w:semiHidden/>
     <w:unhideWhenUsed/>
     <w:qFormat/>
-    <w:rsid w:val="00333A20"/>
+    <w:rsid w:val="00333a20"/>
     <w:pPr>
-      <w:keepNext/>
+      <w:keepNext w:val="true"/>
       <w:keepLines/>
-      <w:spacing w:after="0"/>
+      <w:spacing w:before="0" w:after="0"/>
       <w:outlineLvl w:val="8"/>
     </w:pPr>
     <w:rPr>
-      <w:rFonts w:eastAsiaTheme="majorEastAsia" w:cstheme="majorBidi"/>
-      <w:color w:val="272727" w:themeColor="text1" w:themeTint="D8"/>
+      <w:rFonts w:eastAsia="等线 Light" w:cs="" w:cstheme="majorBidi" w:eastAsiaTheme="majorEastAsia"/>
+      <w:color w:themeColor="text1" w:themeTint="d8" w:val="272727"/>
     </w:rPr>
   </w:style>
-  <w:style w:type="character" w:default="1" w:styleId="Fuentedeprrafopredeter">
+  <w:style w:type="character" w:styleId="DefaultParagraphFont" w:default="1">
     <w:name w:val="Default Paragraph Font"/>
     <w:uiPriority w:val="1"/>
     <w:unhideWhenUsed/>
-  </w:style>
-  <w:style w:type="table" w:default="1" w:styleId="Tablanormal">
-    <w:name w:val="Normal Table"/>
-    <w:uiPriority w:val="99"/>
-    <w:semiHidden/>
-    <w:unhideWhenUsed/>
-    <w:tblPr>
-      <w:tblInd w:w="0" w:type="dxa"/>
-      <w:tblCellMar>
-        <w:top w:w="0" w:type="dxa"/>
-        <w:left w:w="108" w:type="dxa"/>
-        <w:bottom w:w="0" w:type="dxa"/>
-        <w:right w:w="108" w:type="dxa"/>
-      </w:tblCellMar>
-    </w:tblPr>
-  </w:style>
-  <w:style w:type="numbering" w:default="1" w:styleId="Sinlista">
-    <w:name w:val="No List"/>
-    <w:uiPriority w:val="99"/>
-    <w:semiHidden/>
-    <w:unhideWhenUsed/>
-  </w:style>
-  <w:style w:type="character" w:customStyle="1" w:styleId="Ttulo1Car">
+    <w:qFormat/>
+    <w:rPr/>
+  </w:style>
+  <w:style w:type="character" w:styleId="Ttulo1Car" w:customStyle="1">
     <w:name w:val="Título 1 Car"/>
-    <w:basedOn w:val="Fuentedeprrafopredeter"/>
-    <w:link w:val="Ttulo1"/>
+    <w:basedOn w:val="DefaultParagraphFont"/>
+    <w:link w:val="Heading1"/>
     <w:uiPriority w:val="9"/>
-    <w:rsid w:val="00333A20"/>
+    <w:qFormat/>
+    <w:rsid w:val="00333a20"/>
     <w:rPr>
-      <w:rFonts w:asciiTheme="majorHAnsi" w:eastAsiaTheme="majorEastAsia" w:hAnsiTheme="majorHAnsi" w:cstheme="majorBidi"/>
-      <w:color w:val="0F4761" w:themeColor="accent1" w:themeShade="BF"/>
+      <w:rFonts w:ascii="Aptos Display" w:hAnsi="Aptos Display" w:eastAsia="等线 Light" w:cs="" w:asciiTheme="majorHAnsi" w:cstheme="majorBidi" w:eastAsiaTheme="majorEastAsia" w:hAnsiTheme="majorHAnsi"/>
+      <w:color w:themeColor="accent1" w:themeShade="bf" w:val="0F4761"/>
       <w:sz w:val="40"/>
       <w:szCs w:val="40"/>
     </w:rPr>
   </w:style>
-  <w:style w:type="character" w:customStyle="1" w:styleId="Ttulo2Car">
+  <w:style w:type="character" w:styleId="Ttulo2Car" w:customStyle="1">
     <w:name w:val="Título 2 Car"/>
-    <w:basedOn w:val="Fuentedeprrafopredeter"/>
-    <w:link w:val="Ttulo2"/>
+    <w:basedOn w:val="DefaultParagraphFont"/>
+    <w:link w:val="Heading2"/>
     <w:uiPriority w:val="9"/>
     <w:semiHidden/>
-    <w:rsid w:val="00333A20"/>
+    <w:qFormat/>
+    <w:rsid w:val="00333a20"/>
     <w:rPr>
-      <w:rFonts w:asciiTheme="majorHAnsi" w:eastAsiaTheme="majorEastAsia" w:hAnsiTheme="majorHAnsi" w:cstheme="majorBidi"/>
-      <w:color w:val="0F4761" w:themeColor="accent1" w:themeShade="BF"/>
+      <w:rFonts w:ascii="Aptos Display" w:hAnsi="Aptos Display" w:eastAsia="等线 Light" w:cs="" w:asciiTheme="majorHAnsi" w:cstheme="majorBidi" w:eastAsiaTheme="majorEastAsia" w:hAnsiTheme="majorHAnsi"/>
+      <w:color w:themeColor="accent1" w:themeShade="bf" w:val="0F4761"/>
       <w:sz w:val="32"/>
       <w:szCs w:val="32"/>
     </w:rPr>
   </w:style>
-  <w:style w:type="character" w:customStyle="1" w:styleId="Ttulo3Car">
+  <w:style w:type="character" w:styleId="Ttulo3Car" w:customStyle="1">
     <w:name w:val="Título 3 Car"/>
-    <w:basedOn w:val="Fuentedeprrafopredeter"/>
-    <w:link w:val="Ttulo3"/>
+    <w:basedOn w:val="DefaultParagraphFont"/>
+    <w:link w:val="Heading3"/>
     <w:uiPriority w:val="9"/>
     <w:semiHidden/>
-    <w:rsid w:val="00333A20"/>
+    <w:qFormat/>
+    <w:rsid w:val="00333a20"/>
     <w:rPr>
-      <w:rFonts w:eastAsiaTheme="majorEastAsia" w:cstheme="majorBidi"/>
-      <w:color w:val="0F4761" w:themeColor="accent1" w:themeShade="BF"/>
+      <w:rFonts w:eastAsia="等线 Light" w:cs="" w:cstheme="majorBidi" w:eastAsiaTheme="majorEastAsia"/>
+      <w:color w:themeColor="accent1" w:themeShade="bf" w:val="0F4761"/>
       <w:sz w:val="28"/>
       <w:szCs w:val="28"/>
     </w:rPr>
   </w:style>
-  <w:style w:type="character" w:customStyle="1" w:styleId="Ttulo4Car">
+  <w:style w:type="character" w:styleId="Ttulo4Car" w:customStyle="1">
     <w:name w:val="Título 4 Car"/>
-    <w:basedOn w:val="Fuentedeprrafopredeter"/>
-    <w:link w:val="Ttulo4"/>
+    <w:basedOn w:val="DefaultParagraphFont"/>
+    <w:link w:val="Heading4"/>
     <w:uiPriority w:val="9"/>
     <w:semiHidden/>
-    <w:rsid w:val="00333A20"/>
+    <w:qFormat/>
+    <w:rsid w:val="00333a20"/>
     <w:rPr>
-      <w:rFonts w:eastAsiaTheme="majorEastAsia" w:cstheme="majorBidi"/>
+      <w:rFonts w:eastAsia="等线 Light" w:cs="" w:cstheme="majorBidi" w:eastAsiaTheme="majorEastAsia"/>
       <w:i/>
       <w:iCs/>
-      <w:color w:val="0F4761" w:themeColor="accent1" w:themeShade="BF"/>
+      <w:color w:themeColor="accent1" w:themeShade="bf" w:val="0F4761"/>
     </w:rPr>
   </w:style>
-  <w:style w:type="character" w:customStyle="1" w:styleId="Ttulo5Car">
+  <w:style w:type="character" w:styleId="Ttulo5Car" w:customStyle="1">
     <w:name w:val="Título 5 Car"/>
-    <w:basedOn w:val="Fuentedeprrafopredeter"/>
-    <w:link w:val="Ttulo5"/>
+    <w:basedOn w:val="DefaultParagraphFont"/>
+    <w:link w:val="Heading5"/>
     <w:uiPriority w:val="9"/>
     <w:semiHidden/>
-    <w:rsid w:val="00333A20"/>
+    <w:qFormat/>
+    <w:rsid w:val="00333a20"/>
     <w:rPr>
-      <w:rFonts w:eastAsiaTheme="majorEastAsia" w:cstheme="majorBidi"/>
-      <w:color w:val="0F4761" w:themeColor="accent1" w:themeShade="BF"/>
+      <w:rFonts w:eastAsia="等线 Light" w:cs="" w:cstheme="majorBidi" w:eastAsiaTheme="majorEastAsia"/>
+      <w:color w:themeColor="accent1" w:themeShade="bf" w:val="0F4761"/>
     </w:rPr>
   </w:style>
-  <w:style w:type="character" w:customStyle="1" w:styleId="Ttulo6Car">
+  <w:style w:type="character" w:styleId="Ttulo6Car" w:customStyle="1">
     <w:name w:val="Título 6 Car"/>
-    <w:basedOn w:val="Fuentedeprrafopredeter"/>
-    <w:link w:val="Ttulo6"/>
+    <w:basedOn w:val="DefaultParagraphFont"/>
+    <w:link w:val="Heading6"/>
     <w:uiPriority w:val="9"/>
     <w:semiHidden/>
-    <w:rsid w:val="00333A20"/>
+    <w:qFormat/>
+    <w:rsid w:val="00333a20"/>
     <w:rPr>
-      <w:rFonts w:eastAsiaTheme="majorEastAsia" w:cstheme="majorBidi"/>
+      <w:rFonts w:eastAsia="等线 Light" w:cs="" w:cstheme="majorBidi" w:eastAsiaTheme="majorEastAsia"/>
       <w:i/>
       <w:iCs/>
-      <w:color w:val="595959" w:themeColor="text1" w:themeTint="A6"/>
+      <w:color w:themeColor="text1" w:themeTint="a6" w:val="595959"/>
     </w:rPr>
   </w:style>
-  <w:style w:type="character" w:customStyle="1" w:styleId="Ttulo7Car">
+  <w:style w:type="character" w:styleId="Ttulo7Car" w:customStyle="1">
     <w:name w:val="Título 7 Car"/>
-    <w:basedOn w:val="Fuentedeprrafopredeter"/>
-    <w:link w:val="Ttulo7"/>
+    <w:basedOn w:val="DefaultParagraphFont"/>
+    <w:link w:val="Heading7"/>
     <w:uiPriority w:val="9"/>
     <w:semiHidden/>
-    <w:rsid w:val="00333A20"/>
+    <w:qFormat/>
+    <w:rsid w:val="00333a20"/>
     <w:rPr>
-      <w:rFonts w:eastAsiaTheme="majorEastAsia" w:cstheme="majorBidi"/>
-      <w:color w:val="595959" w:themeColor="text1" w:themeTint="A6"/>
+      <w:rFonts w:eastAsia="等线 Light" w:cs="" w:cstheme="majorBidi" w:eastAsiaTheme="majorEastAsia"/>
+      <w:color w:themeColor="text1" w:themeTint="a6" w:val="595959"/>
     </w:rPr>
   </w:style>
-  <w:style w:type="character" w:customStyle="1" w:styleId="Ttulo8Car">
+  <w:style w:type="character" w:styleId="Ttulo8Car" w:customStyle="1">
     <w:name w:val="Título 8 Car"/>
-    <w:basedOn w:val="Fuentedeprrafopredeter"/>
-    <w:link w:val="Ttulo8"/>
+    <w:basedOn w:val="DefaultParagraphFont"/>
+    <w:link w:val="Heading8"/>
     <w:uiPriority w:val="9"/>
     <w:semiHidden/>
-    <w:rsid w:val="00333A20"/>
+    <w:qFormat/>
+    <w:rsid w:val="00333a20"/>
     <w:rPr>
-      <w:rFonts w:eastAsiaTheme="majorEastAsia" w:cstheme="majorBidi"/>
+      <w:rFonts w:eastAsia="等线 Light" w:cs="" w:cstheme="majorBidi" w:eastAsiaTheme="majorEastAsia"/>
       <w:i/>
       <w:iCs/>
-      <w:color w:val="272727" w:themeColor="text1" w:themeTint="D8"/>
+      <w:color w:themeColor="text1" w:themeTint="d8" w:val="272727"/>
     </w:rPr>
   </w:style>
-  <w:style w:type="character" w:customStyle="1" w:styleId="Ttulo9Car">
+  <w:style w:type="character" w:styleId="Ttulo9Car" w:customStyle="1">
     <w:name w:val="Título 9 Car"/>
-    <w:basedOn w:val="Fuentedeprrafopredeter"/>
-    <w:link w:val="Ttulo9"/>
+    <w:basedOn w:val="DefaultParagraphFont"/>
+    <w:link w:val="Heading9"/>
     <w:uiPriority w:val="9"/>
     <w:semiHidden/>
-    <w:rsid w:val="00333A20"/>
+    <w:qFormat/>
+    <w:rsid w:val="00333a20"/>
     <w:rPr>
-      <w:rFonts w:eastAsiaTheme="majorEastAsia" w:cstheme="majorBidi"/>
-      <w:color w:val="272727" w:themeColor="text1" w:themeTint="D8"/>
+      <w:rFonts w:eastAsia="等线 Light" w:cs="" w:cstheme="majorBidi" w:eastAsiaTheme="majorEastAsia"/>
+      <w:color w:themeColor="text1" w:themeTint="d8" w:val="272727"/>
     </w:rPr>
   </w:style>
-  <w:style w:type="paragraph" w:styleId="Ttulo">
+  <w:style w:type="character" w:styleId="TtuloCar" w:customStyle="1">
+    <w:name w:val="Título Car"/>
+    <w:basedOn w:val="DefaultParagraphFont"/>
+    <w:link w:val="Title"/>
+    <w:uiPriority w:val="10"/>
+    <w:qFormat/>
+    <w:rsid w:val="00333a20"/>
+    <w:rPr>
+      <w:rFonts w:ascii="Aptos Display" w:hAnsi="Aptos Display" w:eastAsia="等线 Light" w:cs="" w:asciiTheme="majorHAnsi" w:cstheme="majorBidi" w:eastAsiaTheme="majorEastAsia" w:hAnsiTheme="majorHAnsi"/>
+      <w:spacing w:val="-10"/>
+      <w:kern w:val="2"/>
+      <w:sz w:val="56"/>
+      <w:szCs w:val="56"/>
+    </w:rPr>
+  </w:style>
+  <w:style w:type="character" w:styleId="SubttuloCar" w:customStyle="1">
+    <w:name w:val="Subtítulo Car"/>
+    <w:basedOn w:val="DefaultParagraphFont"/>
+    <w:link w:val="Subtitle"/>
+    <w:uiPriority w:val="11"/>
+    <w:qFormat/>
+    <w:rsid w:val="00333a20"/>
+    <w:rPr>
+      <w:rFonts w:eastAsia="等线 Light" w:cs="" w:cstheme="majorBidi" w:eastAsiaTheme="majorEastAsia"/>
+      <w:color w:themeColor="text1" w:themeTint="a6" w:val="595959"/>
+      <w:spacing w:val="15"/>
+      <w:sz w:val="28"/>
+      <w:szCs w:val="28"/>
+    </w:rPr>
+  </w:style>
+  <w:style w:type="character" w:styleId="CitaCar" w:customStyle="1">
+    <w:name w:val="Cita Car"/>
+    <w:basedOn w:val="DefaultParagraphFont"/>
+    <w:link w:val="Quote"/>
+    <w:uiPriority w:val="29"/>
+    <w:qFormat/>
+    <w:rsid w:val="00333a20"/>
+    <w:rPr>
+      <w:i/>
+      <w:iCs/>
+      <w:color w:themeColor="text1" w:themeTint="bf" w:val="404040"/>
+    </w:rPr>
+  </w:style>
+  <w:style w:type="character" w:styleId="IntenseEmphasis">
+    <w:name w:val="Intense Emphasis"/>
+    <w:basedOn w:val="DefaultParagraphFont"/>
+    <w:uiPriority w:val="21"/>
+    <w:qFormat/>
+    <w:rsid w:val="00333a20"/>
+    <w:rPr>
+      <w:i/>
+      <w:iCs/>
+      <w:color w:themeColor="accent1" w:themeShade="bf" w:val="0F4761"/>
+    </w:rPr>
+  </w:style>
+  <w:style w:type="character" w:styleId="CitadestacadaCar" w:customStyle="1">
+    <w:name w:val="Cita destacada Car"/>
+    <w:basedOn w:val="DefaultParagraphFont"/>
+    <w:link w:val="IntenseQuote"/>
+    <w:uiPriority w:val="30"/>
+    <w:qFormat/>
+    <w:rsid w:val="00333a20"/>
+    <w:rPr>
+      <w:i/>
+      <w:iCs/>
+      <w:color w:themeColor="accent1" w:themeShade="bf" w:val="0F4761"/>
+    </w:rPr>
+  </w:style>
+  <w:style w:type="character" w:styleId="IntenseReference">
+    <w:name w:val="Intense Reference"/>
+    <w:basedOn w:val="DefaultParagraphFont"/>
+    <w:uiPriority w:val="32"/>
+    <w:qFormat/>
+    <w:rsid w:val="00333a20"/>
+    <w:rPr>
+      <w:b/>
+      <w:bCs/>
+      <w:smallCaps/>
+      <w:color w:themeColor="accent1" w:themeShade="bf" w:val="0F4761"/>
+      <w:spacing w:val="5"/>
+    </w:rPr>
+  </w:style>
+  <w:style w:type="character" w:styleId="NumberingSymbols">
+    <w:name w:val="Numbering Symbols"/>
+    <w:qFormat/>
+    <w:rPr/>
+  </w:style>
+  <w:style w:type="paragraph" w:styleId="Heading">
+    <w:name w:val="Heading"/>
+    <w:basedOn w:val="Normal"/>
+    <w:next w:val="BodyText"/>
+    <w:qFormat/>
+    <w:pPr>
+      <w:keepNext w:val="true"/>
+      <w:spacing w:before="240" w:after="120"/>
+    </w:pPr>
+    <w:rPr>
+      <w:rFonts w:ascii="Liberation Sans" w:hAnsi="Liberation Sans" w:eastAsia="Noto Sans CJK SC" w:cs="Noto Sans Devanagari"/>
+      <w:sz w:val="28"/>
+      <w:szCs w:val="28"/>
+    </w:rPr>
+  </w:style>
+  <w:style w:type="paragraph" w:styleId="BodyText">
+    <w:name w:val="Body Text"/>
+    <w:basedOn w:val="Normal"/>
+    <w:pPr>
+      <w:spacing w:lineRule="auto" w:line="276" w:before="0" w:after="140"/>
+    </w:pPr>
+    <w:rPr/>
+  </w:style>
+  <w:style w:type="paragraph" w:styleId="List">
+    <w:name w:val="List"/>
+    <w:basedOn w:val="BodyText"/>
+    <w:pPr/>
+    <w:rPr>
+      <w:rFonts w:cs="Noto Sans Devanagari"/>
+    </w:rPr>
+  </w:style>
+  <w:style w:type="paragraph" w:styleId="Caption">
+    <w:name w:val="Caption"/>
+    <w:basedOn w:val="Normal"/>
+    <w:qFormat/>
+    <w:pPr>
+      <w:suppressLineNumbers/>
+      <w:spacing w:before="120" w:after="120"/>
+    </w:pPr>
+    <w:rPr>
+      <w:rFonts w:cs="Noto Sans Devanagari"/>
+      <w:i/>
+      <w:iCs/>
+      <w:sz w:val="24"/>
+      <w:szCs w:val="24"/>
+    </w:rPr>
+  </w:style>
+  <w:style w:type="paragraph" w:styleId="Index">
+    <w:name w:val="Index"/>
+    <w:basedOn w:val="Normal"/>
+    <w:qFormat/>
+    <w:pPr>
+      <w:suppressLineNumbers/>
+    </w:pPr>
+    <w:rPr>
+      <w:rFonts w:cs="Noto Sans Devanagari"/>
+    </w:rPr>
+  </w:style>
+  <w:style w:type="paragraph" w:styleId="Title">
     <w:name w:val="Title"/>
     <w:basedOn w:val="Normal"/>
     <w:next w:val="Normal"/>
     <w:link w:val="TtuloCar"/>
     <w:uiPriority w:val="10"/>
     <w:qFormat/>
-    <w:rsid w:val="00333A20"/>
+    <w:rsid w:val="00333a20"/>
     <w:pPr>
-      <w:spacing w:after="80" w:line="240" w:lineRule="auto"/>
+      <w:spacing w:lineRule="auto" w:line="240" w:before="0" w:after="80"/>
       <w:contextualSpacing/>
     </w:pPr>
     <w:rPr>
-      <w:rFonts w:asciiTheme="majorHAnsi" w:eastAsiaTheme="majorEastAsia" w:hAnsiTheme="majorHAnsi" w:cstheme="majorBidi"/>
+      <w:rFonts w:ascii="Aptos Display" w:hAnsi="Aptos Display" w:eastAsia="等线 Light" w:cs="" w:asciiTheme="majorHAnsi" w:cstheme="majorBidi" w:eastAsiaTheme="majorEastAsia" w:hAnsiTheme="majorHAnsi"/>
       <w:spacing w:val="-10"/>
-      <w:kern w:val="28"/>
+      <w:kern w:val="2"/>
       <w:sz w:val="56"/>
       <w:szCs w:val="56"/>
     </w:rPr>
   </w:style>
-  <w:style w:type="character" w:customStyle="1" w:styleId="TtuloCar">
-    <w:name w:val="Título Car"/>
-    <w:basedOn w:val="Fuentedeprrafopredeter"/>
-    <w:link w:val="Ttulo"/>
-    <w:uiPriority w:val="10"/>
-    <w:rsid w:val="00333A20"/>
-    <w:rPr>
-      <w:rFonts w:asciiTheme="majorHAnsi" w:eastAsiaTheme="majorEastAsia" w:hAnsiTheme="majorHAnsi" w:cstheme="majorBidi"/>
-      <w:spacing w:val="-10"/>
-      <w:kern w:val="28"/>
-      <w:sz w:val="56"/>
-      <w:szCs w:val="56"/>
-    </w:rPr>
-  </w:style>
-  <w:style w:type="paragraph" w:styleId="Subttulo">
+  <w:style w:type="paragraph" w:styleId="Subtitle">
     <w:name w:val="Subtitle"/>
     <w:basedOn w:val="Normal"/>
     <w:next w:val="Normal"/>
     <w:link w:val="SubttuloCar"/>
     <w:uiPriority w:val="11"/>
     <w:qFormat/>
-    <w:rsid w:val="00333A20"/>
-    <w:pPr>
-      <w:numPr>
-        <w:ilvl w:val="1"/>
-      </w:numPr>
-    </w:pPr>
+    <w:rsid w:val="00333a20"/>
+    <w:pPr/>
     <w:rPr>
-      <w:rFonts w:eastAsiaTheme="majorEastAsia" w:cstheme="majorBidi"/>
-      <w:color w:val="595959" w:themeColor="text1" w:themeTint="A6"/>
+      <w:rFonts w:eastAsia="等线 Light" w:cs="" w:cstheme="majorBidi" w:eastAsiaTheme="majorEastAsia"/>
+      <w:color w:themeColor="text1" w:themeTint="a6" w:val="595959"/>
       <w:spacing w:val="15"/>
       <w:sz w:val="28"/>
       <w:szCs w:val="28"/>
     </w:rPr>
   </w:style>
-  <w:style w:type="character" w:customStyle="1" w:styleId="SubttuloCar">
-    <w:name w:val="Subtítulo Car"/>
-    <w:basedOn w:val="Fuentedeprrafopredeter"/>
-    <w:link w:val="Subttulo"/>
-    <w:uiPriority w:val="11"/>
-    <w:rsid w:val="00333A20"/>
-    <w:rPr>
-      <w:rFonts w:eastAsiaTheme="majorEastAsia" w:cstheme="majorBidi"/>
-      <w:color w:val="595959" w:themeColor="text1" w:themeTint="A6"/>
-      <w:spacing w:val="15"/>
-      <w:sz w:val="28"/>
-      <w:szCs w:val="28"/>
-    </w:rPr>
-  </w:style>
-  <w:style w:type="paragraph" w:styleId="Cita">
+  <w:style w:type="paragraph" w:styleId="Quote">
     <w:name w:val="Quote"/>
     <w:basedOn w:val="Normal"/>
     <w:next w:val="Normal"/>
     <w:link w:val="CitaCar"/>
     <w:uiPriority w:val="29"/>
     <w:qFormat/>
-    <w:rsid w:val="00333A20"/>
+    <w:rsid w:val="00333a20"/>
     <w:pPr>
-      <w:spacing w:before="160"/>
+      <w:spacing w:before="160" w:after="160"/>
       <w:jc w:val="center"/>
     </w:pPr>
     <w:rPr>
       <w:i/>
       <w:iCs/>
-      <w:color w:val="404040" w:themeColor="text1" w:themeTint="BF"/>
+      <w:color w:themeColor="text1" w:themeTint="bf" w:val="404040"/>
     </w:rPr>
   </w:style>
-  <w:style w:type="character" w:customStyle="1" w:styleId="CitaCar">
-    <w:name w:val="Cita Car"/>
-    <w:basedOn w:val="Fuentedeprrafopredeter"/>
-    <w:link w:val="Cita"/>
-    <w:uiPriority w:val="29"/>
-    <w:rsid w:val="00333A20"/>
-    <w:rPr>
-      <w:i/>
-      <w:iCs/>
-      <w:color w:val="404040" w:themeColor="text1" w:themeTint="BF"/>
-    </w:rPr>
-  </w:style>
-  <w:style w:type="paragraph" w:styleId="Prrafodelista">
+  <w:style w:type="paragraph" w:styleId="ListParagraph">
     <w:name w:val="List Paragraph"/>
     <w:basedOn w:val="Normal"/>
     <w:uiPriority w:val="34"/>
     <w:qFormat/>
-    <w:rsid w:val="00333A20"/>
+    <w:rsid w:val="00333a20"/>
     <w:pPr>
+      <w:spacing w:before="0" w:after="160"/>
       <w:ind w:left="720"/>
       <w:contextualSpacing/>
     </w:pPr>
-  </w:style>
-  <w:style w:type="character" w:styleId="nfasisintenso">
-    <w:name w:val="Intense Emphasis"/>
-    <w:basedOn w:val="Fuentedeprrafopredeter"/>
-    <w:uiPriority w:val="21"/>
-    <w:qFormat/>
-    <w:rsid w:val="00333A20"/>
-    <w:rPr>
-      <w:i/>
-      <w:iCs/>
-      <w:color w:val="0F4761" w:themeColor="accent1" w:themeShade="BF"/>
-    </w:rPr>
-  </w:style>
-  <w:style w:type="paragraph" w:styleId="Citadestacada">
+    <w:rPr/>
+  </w:style>
+  <w:style w:type="paragraph" w:styleId="IntenseQuote">
     <w:name w:val="Intense Quote"/>
     <w:basedOn w:val="Normal"/>
     <w:next w:val="Normal"/>
     <w:link w:val="CitadestacadaCar"/>
     <w:uiPriority w:val="30"/>
     <w:qFormat/>
-    <w:rsid w:val="00333A20"/>
+    <w:rsid w:val="00333a20"/>
     <w:pPr>
       <w:pBdr>
-        <w:top w:val="single" w:sz="4" w:space="10" w:color="0F4761" w:themeColor="accent1" w:themeShade="BF"/>
-        <w:bottom w:val="single" w:sz="4" w:space="10" w:color="0F4761" w:themeColor="accent1" w:themeShade="BF"/>
+        <w:top w:val="single" w:sz="4" w:space="10" w:color="0F4761" w:themeColor="accent1" w:themeShade="bf"/>
+        <w:bottom w:val="single" w:sz="4" w:space="10" w:color="0F4761" w:themeColor="accent1" w:themeShade="bf"/>
       </w:pBdr>
       <w:spacing w:before="360" w:after="360"/>
       <w:ind w:left="864" w:right="864"/>
@@ -2770,228 +3351,129 @@
     <w:rPr>
       <w:i/>
       <w:iCs/>
-      <w:color w:val="0F4761" w:themeColor="accent1" w:themeShade="BF"/>
+      <w:color w:themeColor="accent1" w:themeShade="bf" w:val="0F4761"/>
     </w:rPr>
   </w:style>
-  <w:style w:type="character" w:customStyle="1" w:styleId="CitadestacadaCar">
-    <w:name w:val="Cita destacada Car"/>
-    <w:basedOn w:val="Fuentedeprrafopredeter"/>
-    <w:link w:val="Citadestacada"/>
-    <w:uiPriority w:val="30"/>
-    <w:rsid w:val="00333A20"/>
-    <w:rPr>
-      <w:i/>
-      <w:iCs/>
-      <w:color w:val="0F4761" w:themeColor="accent1" w:themeShade="BF"/>
-    </w:rPr>
-  </w:style>
-  <w:style w:type="character" w:styleId="Referenciaintensa">
-    <w:name w:val="Intense Reference"/>
-    <w:basedOn w:val="Fuentedeprrafopredeter"/>
-    <w:uiPriority w:val="32"/>
-    <w:qFormat/>
-    <w:rsid w:val="00333A20"/>
-    <w:rPr>
-      <w:b/>
-      <w:bCs/>
-      <w:smallCaps/>
-      <w:color w:val="0F4761" w:themeColor="accent1" w:themeShade="BF"/>
-      <w:spacing w:val="5"/>
-    </w:rPr>
+  <w:style w:type="numbering" w:styleId="NoList" w:default="1">
+    <w:name w:val="No List"/>
+    <w:uiPriority w:val="99"/>
+    <w:semiHidden/>
+    <w:unhideWhenUsed/>
+    <w:qFormat/>
+  </w:style>
+  <w:style w:type="numbering" w:styleId="Bullet">
+    <w:name w:val="Bullet •"/>
+    <w:qFormat/>
+  </w:style>
+  <w:style w:type="table" w:default="1" w:styleId="Tablanormal">
+    <w:name w:val="Normal Table"/>
+    <w:uiPriority w:val="99"/>
+    <w:semiHidden/>
+    <w:unhideWhenUsed/>
+    <w:tblPr>
+      <w:tblCellMar>
+        <w:top w:w="0" w:type="dxa"/>
+        <w:left w:w="108" w:type="dxa"/>
+        <w:bottom w:w="0" w:type="dxa"/>
+        <w:right w:w="108" w:type="dxa"/>
+      </w:tblCellMar>
+    </w:tblPr>
   </w:style>
 </w:styles>
 </file>
 
 <file path=word/theme/theme1.xml><?xml version="1.0" encoding="utf-8"?>
-<a:theme xmlns:a="http://schemas.openxmlformats.org/drawingml/2006/main" name="Tema de Office">
+<a:theme xmlns:a="http://schemas.openxmlformats.org/drawingml/2006/main" xmlns:r="http://schemas.openxmlformats.org/officeDocument/2006/relationships" name="Tema de Office">
   <a:themeElements>
     <a:clrScheme name="Office">
       <a:dk1>
-        <a:sysClr val="windowText" lastClr="000000"/>
+        <a:srgbClr val="000000"/>
       </a:dk1>
       <a:lt1>
-        <a:sysClr val="window" lastClr="FFFFFF"/>
+        <a:srgbClr val="ffffff"/>
       </a:lt1>
       <a:dk2>
-        <a:srgbClr val="0E2841"/>
+        <a:srgbClr val="0e2841"/>
       </a:dk2>
       <a:lt2>
-        <a:srgbClr val="E8E8E8"/>
+        <a:srgbClr val="e8e8e8"/>
       </a:lt2>
       <a:accent1>
         <a:srgbClr val="156082"/>
       </a:accent1>
       <a:accent2>
-        <a:srgbClr val="E97132"/>
+        <a:srgbClr val="e97132"/>
       </a:accent2>
       <a:accent3>
-        <a:srgbClr val="196B24"/>
+        <a:srgbClr val="196b24"/>
       </a:accent3>
       <a:accent4>
-        <a:srgbClr val="0F9ED5"/>
+        <a:srgbClr val="0f9ed5"/>
       </a:accent4>
       <a:accent5>
-        <a:srgbClr val="A02B93"/>
+        <a:srgbClr val="a02b93"/>
       </a:accent5>
       <a:accent6>
-        <a:srgbClr val="4EA72E"/>
+        <a:srgbClr val="4ea72e"/>
       </a:accent6>
       <a:hlink>
         <a:srgbClr val="467886"/>
       </a:hlink>
       <a:folHlink>
-        <a:srgbClr val="96607D"/>
+        <a:srgbClr val="96607d"/>
       </a:folHlink>
     </a:clrScheme>
     <a:fontScheme name="Office">
       <a:majorFont>
-        <a:latin typeface="Aptos Display" panose="02110004020202020204"/>
+        <a:latin typeface="Aptos Display" panose="02110004020202020204" pitchFamily="0" charset="1"/>
         <a:ea typeface=""/>
         <a:cs typeface=""/>
-        <a:font script="Jpan" typeface="游ゴシック Light"/>
-        <a:font script="Hang" typeface="맑은 고딕"/>
-        <a:font script="Hans" typeface="等线 Light"/>
-        <a:font script="Hant" typeface="新細明體"/>
-        <a:font script="Arab" typeface="Times New Roman"/>
-        <a:font script="Hebr" typeface="Times New Roman"/>
-        <a:font script="Thai" typeface="Angsana New"/>
-        <a:font script="Ethi" typeface="Nyala"/>
-        <a:font script="Beng" typeface="Vrinda"/>
-        <a:font script="Gujr" typeface="Shruti"/>
-        <a:font script="Khmr" typeface="MoolBoran"/>
-        <a:font script="Knda" typeface="Tunga"/>
-        <a:font script="Guru" typeface="Raavi"/>
-        <a:font script="Cans" typeface="Euphemia"/>
-        <a:font script="Cher" typeface="Plantagenet Cherokee"/>
-        <a:font script="Yiii" typeface="Microsoft Yi Baiti"/>
-        <a:font script="Tibt" typeface="Microsoft Himalaya"/>
-        <a:font script="Thaa" typeface="MV Boli"/>
-        <a:font script="Deva" typeface="Mangal"/>
-        <a:font script="Telu" typeface="Gautami"/>
-        <a:font script="Taml" typeface="Latha"/>
-        <a:font script="Syrc" typeface="Estrangelo Edessa"/>
-        <a:font script="Orya" typeface="Kalinga"/>
-        <a:font script="Mlym" typeface="Kartika"/>
-        <a:font script="Laoo" typeface="DokChampa"/>
-        <a:font script="Sinh" typeface="Iskoola Pota"/>
-        <a:font script="Mong" typeface="Mongolian Baiti"/>
-        <a:font script="Viet" typeface="Times New Roman"/>
-        <a:font script="Uigh" typeface="Microsoft Uighur"/>
-        <a:font script="Geor" typeface="Sylfaen"/>
-        <a:font script="Armn" typeface="Arial"/>
-        <a:font script="Bugi" typeface="Leelawadee UI"/>
-        <a:font script="Bopo" typeface="Microsoft JhengHei"/>
-        <a:font script="Java" typeface="Javanese Text"/>
-        <a:font script="Lisu" typeface="Segoe UI"/>
-        <a:font script="Mymr" typeface="Myanmar Text"/>
-        <a:font script="Nkoo" typeface="Ebrima"/>
-        <a:font script="Olck" typeface="Nirmala UI"/>
-        <a:font script="Osma" typeface="Ebrima"/>
-        <a:font script="Phag" typeface="Phagspa"/>
-        <a:font script="Syrn" typeface="Estrangelo Edessa"/>
-        <a:font script="Syrj" typeface="Estrangelo Edessa"/>
-        <a:font script="Syre" typeface="Estrangelo Edessa"/>
-        <a:font script="Sora" typeface="Nirmala UI"/>
-        <a:font script="Tale" typeface="Microsoft Tai Le"/>
-        <a:font script="Talu" typeface="Microsoft New Tai Lue"/>
-        <a:font script="Tfng" typeface="Ebrima"/>
       </a:majorFont>
       <a:minorFont>
-        <a:latin typeface="Aptos" panose="02110004020202020204"/>
+        <a:latin typeface="Aptos" panose="02110004020202020204" pitchFamily="0" charset="1"/>
         <a:ea typeface=""/>
         <a:cs typeface=""/>
-        <a:font script="Jpan" typeface="游ゴシック"/>
-        <a:font script="Hang" typeface="맑은 고딕"/>
-        <a:font script="Hans" typeface="等线"/>
-        <a:font script="Hant" typeface="新細明體"/>
-        <a:font script="Arab" typeface="Arial"/>
-        <a:font script="Hebr" typeface="Arial"/>
-        <a:font script="Thai" typeface="Cordia New"/>
-        <a:font script="Ethi" typeface="Nyala"/>
-        <a:font script="Beng" typeface="Vrinda"/>
-        <a:font script="Gujr" typeface="Shruti"/>
-        <a:font script="Khmr" typeface="DaunPenh"/>
-        <a:font script="Knda" typeface="Tunga"/>
-        <a:font script="Guru" typeface="Raavi"/>
-        <a:font script="Cans" typeface="Euphemia"/>
-        <a:font script="Cher" typeface="Plantagenet Cherokee"/>
-        <a:font script="Yiii" typeface="Microsoft Yi Baiti"/>
-        <a:font script="Tibt" typeface="Microsoft Himalaya"/>
-        <a:font script="Thaa" typeface="MV Boli"/>
-        <a:font script="Deva" typeface="Mangal"/>
-        <a:font script="Telu" typeface="Gautami"/>
-        <a:font script="Taml" typeface="Latha"/>
-        <a:font script="Syrc" typeface="Estrangelo Edessa"/>
-        <a:font script="Orya" typeface="Kalinga"/>
-        <a:font script="Mlym" typeface="Kartika"/>
-        <a:font script="Laoo" typeface="DokChampa"/>
-        <a:font script="Sinh" typeface="Iskoola Pota"/>
-        <a:font script="Mong" typeface="Mongolian Baiti"/>
-        <a:font script="Viet" typeface="Arial"/>
-        <a:font script="Uigh" typeface="Microsoft Uighur"/>
-        <a:font script="Geor" typeface="Sylfaen"/>
-        <a:font script="Armn" typeface="Arial"/>
-        <a:font script="Bugi" typeface="Leelawadee UI"/>
-        <a:font script="Bopo" typeface="Microsoft JhengHei"/>
-        <a:font script="Java" typeface="Javanese Text"/>
-        <a:font script="Lisu" typeface="Segoe UI"/>
-        <a:font script="Mymr" typeface="Myanmar Text"/>
-        <a:font script="Nkoo" typeface="Ebrima"/>
-        <a:font script="Olck" typeface="Nirmala UI"/>
-        <a:font script="Osma" typeface="Ebrima"/>
-        <a:font script="Phag" typeface="Phagspa"/>
-        <a:font script="Syrn" typeface="Estrangelo Edessa"/>
-        <a:font script="Syrj" typeface="Estrangelo Edessa"/>
-        <a:font script="Syre" typeface="Estrangelo Edessa"/>
-        <a:font script="Sora" typeface="Nirmala UI"/>
-        <a:font script="Tale" typeface="Microsoft Tai Le"/>
-        <a:font script="Talu" typeface="Microsoft New Tai Lue"/>
-        <a:font script="Tfng" typeface="Ebrima"/>
       </a:minorFont>
     </a:fontScheme>
-    <a:fmtScheme name="Office">
+    <a:fmtScheme>
       <a:fillStyleLst>
         <a:solidFill>
           <a:schemeClr val="phClr"/>
         </a:solidFill>
-        <a:gradFill rotWithShape="1">
+        <a:gradFill>
           <a:gsLst>
             <a:gs pos="0">
               <a:schemeClr val="phClr">
                 <a:lumMod val="110000"/>
-                <a:satMod val="105000"/>
                 <a:tint val="67000"/>
               </a:schemeClr>
             </a:gs>
             <a:gs pos="50000">
               <a:schemeClr val="phClr">
                 <a:lumMod val="105000"/>
-                <a:satMod val="103000"/>
                 <a:tint val="73000"/>
               </a:schemeClr>
             </a:gs>
             <a:gs pos="100000">
               <a:schemeClr val="phClr">
                 <a:lumMod val="105000"/>
-                <a:satMod val="109000"/>
                 <a:tint val="81000"/>
               </a:schemeClr>
             </a:gs>
           </a:gsLst>
           <a:lin ang="5400000" scaled="0"/>
+          <a:tileRect l="0" t="0" r="0" b="0"/>
         </a:gradFill>
-        <a:gradFill rotWithShape="1">
+        <a:gradFill>
           <a:gsLst>
             <a:gs pos="0">
               <a:schemeClr val="phClr">
-                <a:satMod val="103000"/>
                 <a:lumMod val="102000"/>
                 <a:tint val="94000"/>
               </a:schemeClr>
             </a:gs>
             <a:gs pos="50000">
               <a:schemeClr val="phClr">
-                <a:satMod val="110000"/>
                 <a:lumMod val="100000"/>
                 <a:shade val="100000"/>
               </a:schemeClr>
@@ -2999,33 +3481,24 @@
             <a:gs pos="100000">
               <a:schemeClr val="phClr">
                 <a:lumMod val="99000"/>
-                <a:satMod val="120000"/>
                 <a:shade val="78000"/>
               </a:schemeClr>
             </a:gs>
           </a:gsLst>
           <a:lin ang="5400000" scaled="0"/>
+          <a:tileRect l="0" t="0" r="0" b="0"/>
         </a:gradFill>
       </a:fillStyleLst>
       <a:lnStyleLst>
         <a:ln w="6350" cap="flat" cmpd="sng" algn="ctr">
-          <a:solidFill>
-            <a:schemeClr val="phClr"/>
-          </a:solidFill>
           <a:prstDash val="solid"/>
           <a:miter lim="800000"/>
         </a:ln>
         <a:ln w="12700" cap="flat" cmpd="sng" algn="ctr">
-          <a:solidFill>
-            <a:schemeClr val="phClr"/>
-          </a:solidFill>
           <a:prstDash val="solid"/>
           <a:miter lim="800000"/>
         </a:ln>
         <a:ln w="19050" cap="flat" cmpd="sng" algn="ctr">
-          <a:solidFill>
-            <a:schemeClr val="phClr"/>
-          </a:solidFill>
           <a:prstDash val="solid"/>
           <a:miter lim="800000"/>
         </a:ln>
@@ -3038,13 +3511,7 @@
           <a:effectLst/>
         </a:effectStyle>
         <a:effectStyle>
-          <a:effectLst>
-            <a:outerShdw blurRad="57150" dist="19050" dir="5400000" algn="ctr" rotWithShape="0">
-              <a:srgbClr val="000000">
-                <a:alpha val="63000"/>
-              </a:srgbClr>
-            </a:outerShdw>
-          </a:effectLst>
+          <a:effectLst/>
         </a:effectStyle>
       </a:effectStyleLst>
       <a:bgFillStyleLst>
@@ -3054,15 +3521,13 @@
         <a:solidFill>
           <a:schemeClr val="phClr">
             <a:tint val="95000"/>
-            <a:satMod val="170000"/>
           </a:schemeClr>
         </a:solidFill>
-        <a:gradFill rotWithShape="1">
+        <a:gradFill>
           <a:gsLst>
             <a:gs pos="0">
               <a:schemeClr val="phClr">
                 <a:tint val="93000"/>
-                <a:satMod val="150000"/>
                 <a:shade val="98000"/>
                 <a:lumMod val="102000"/>
               </a:schemeClr>
@@ -3070,7 +3535,6 @@
             <a:gs pos="50000">
               <a:schemeClr val="phClr">
                 <a:tint val="98000"/>
-                <a:satMod val="130000"/>
                 <a:shade val="90000"/>
                 <a:lumMod val="103000"/>
               </a:schemeClr>
@@ -3078,21 +3542,14 @@
             <a:gs pos="100000">
               <a:schemeClr val="phClr">
                 <a:shade val="63000"/>
-                <a:satMod val="120000"/>
               </a:schemeClr>
             </a:gs>
           </a:gsLst>
           <a:lin ang="5400000" scaled="0"/>
+          <a:tileRect l="0" t="0" r="0" b="0"/>
         </a:gradFill>
       </a:bgFillStyleLst>
     </a:fmtScheme>
   </a:themeElements>
-  <a:objectDefaults/>
-  <a:extraClrSchemeLst/>
-  <a:extLst>
-    <a:ext uri="{05A4C25C-085E-4340-85A3-A5531E510DB2}">
-      <thm15:themeFamily xmlns:thm15="http://schemas.microsoft.com/office/thememl/2012/main" name="Office Theme" id="{62F939B6-93AF-4DB8-9C6B-D6C7DFDC589F}" vid="{4A3C46E8-61CC-4603-A589-7422A47A8E4A}"/>
-    </a:ext>
-  </a:extLst>
 </a:theme>
 </file>
</xml_diff>

<commit_message>
control de notas Juanpa
</commit_message>
<xml_diff>
--- a/Propuesta de Proyecto.docx
+++ b/Propuesta de Proyecto.docx
@@ -27,15 +27,7 @@
         </w:numPr>
       </w:pPr>
       <w:r>
-        <w:t xml:space="preserve">Por cada avance realizado, notificar en el grupo de </w:t>
-      </w:r>
-      <w:proofErr w:type="spellStart"/>
-      <w:r>
-        <w:t>telegram</w:t>
-      </w:r>
-      <w:proofErr w:type="spellEnd"/>
-      <w:r>
-        <w:t>.</w:t>
+        <w:t>Por cada avance realizado, notificar en el grupo de telegram.</w:t>
       </w:r>
     </w:p>
     <w:p>
@@ -57,23 +49,7 @@
         </w:numPr>
       </w:pPr>
       <w:r>
-        <w:t>Hacer un “</w:t>
-      </w:r>
-      <w:proofErr w:type="spellStart"/>
-      <w:r>
-        <w:t>git</w:t>
-      </w:r>
-      <w:proofErr w:type="spellEnd"/>
-      <w:r>
-        <w:t xml:space="preserve"> </w:t>
-      </w:r>
-      <w:proofErr w:type="spellStart"/>
-      <w:r>
-        <w:t>pull</w:t>
-      </w:r>
-      <w:proofErr w:type="spellEnd"/>
-      <w:r>
-        <w:t>” antes de empezar a hacer cualquier cosa.</w:t>
+        <w:t>Hacer un “git pull” antes de empezar a hacer cualquier cosa.</w:t>
       </w:r>
     </w:p>
     <w:p>
@@ -84,31 +60,7 @@
         </w:numPr>
       </w:pPr>
       <w:r>
-        <w:t xml:space="preserve">Notificar en el grupo de </w:t>
-      </w:r>
-      <w:proofErr w:type="spellStart"/>
-      <w:r>
-        <w:t>telegram</w:t>
-      </w:r>
-      <w:proofErr w:type="spellEnd"/>
-      <w:r>
-        <w:t xml:space="preserve"> en el momento que va a empezar </w:t>
-      </w:r>
-      <w:proofErr w:type="gramStart"/>
-      <w:r>
-        <w:t>a  trabajar</w:t>
-      </w:r>
-      <w:proofErr w:type="gramEnd"/>
-      <w:r>
-        <w:t xml:space="preserve"> para </w:t>
-      </w:r>
-      <w:proofErr w:type="spellStart"/>
-      <w:r>
-        <w:t>hacercelo</w:t>
-      </w:r>
-      <w:proofErr w:type="spellEnd"/>
-      <w:r>
-        <w:t xml:space="preserve"> saber a sus compañeros.</w:t>
+        <w:t>Notificar en el grupo de telegram en el momento que va a empezar a  trabajar para hacercelo saber a sus compañeros.</w:t>
       </w:r>
     </w:p>
     <w:p>
@@ -119,60 +71,7 @@
         </w:numPr>
       </w:pPr>
       <w:r>
-        <w:t xml:space="preserve">Al finalizar, siempre realizar los siguientes comandos en la terminal: </w:t>
-      </w:r>
-      <w:proofErr w:type="gramStart"/>
-      <w:r>
-        <w:t xml:space="preserve">“ </w:t>
-      </w:r>
-      <w:proofErr w:type="spellStart"/>
-      <w:r>
-        <w:t>git</w:t>
-      </w:r>
-      <w:proofErr w:type="spellEnd"/>
-      <w:proofErr w:type="gramEnd"/>
-      <w:r>
-        <w:t xml:space="preserve"> </w:t>
-      </w:r>
-      <w:proofErr w:type="spellStart"/>
-      <w:r>
-        <w:t>add</w:t>
-      </w:r>
-      <w:proofErr w:type="spellEnd"/>
-      <w:r>
-        <w:t xml:space="preserve"> . ”, “ </w:t>
-      </w:r>
-      <w:proofErr w:type="spellStart"/>
-      <w:r>
-        <w:t>git</w:t>
-      </w:r>
-      <w:proofErr w:type="spellEnd"/>
-      <w:r>
-        <w:t xml:space="preserve"> </w:t>
-      </w:r>
-      <w:proofErr w:type="spellStart"/>
-      <w:r>
-        <w:t>commit</w:t>
-      </w:r>
-      <w:proofErr w:type="spellEnd"/>
-      <w:r>
-        <w:t xml:space="preserve"> -m “comentario” “, “ </w:t>
-      </w:r>
-      <w:proofErr w:type="spellStart"/>
-      <w:r>
-        <w:t>git</w:t>
-      </w:r>
-      <w:proofErr w:type="spellEnd"/>
-      <w:r>
-        <w:t xml:space="preserve"> </w:t>
-      </w:r>
-      <w:proofErr w:type="spellStart"/>
-      <w:r>
-        <w:t>push</w:t>
-      </w:r>
-      <w:proofErr w:type="spellEnd"/>
-      <w:r>
-        <w:t xml:space="preserve"> “.</w:t>
+        <w:t>Al finalizar, siempre realizar los siguientes comandos en la terminal: “ git add . ”, “ git commit -m “comentario” “, “ git push “.</w:t>
       </w:r>
     </w:p>
     <w:p>
@@ -876,7 +775,7 @@
           <w:b/>
           <w:bCs/>
         </w:rPr>
-        <w:t>Falta</w:t>
+        <w:t>X</w:t>
       </w:r>
     </w:p>
     <w:p>
@@ -915,7 +814,7 @@
           <w:b/>
           <w:bCs/>
         </w:rPr>
-        <w:t>Falta</w:t>
+        <w:t>X</w:t>
       </w:r>
     </w:p>
     <w:p>
@@ -954,7 +853,7 @@
           <w:b/>
           <w:bCs/>
         </w:rPr>
-        <w:t>Falta</w:t>
+        <w:t>X</w:t>
       </w:r>
     </w:p>
     <w:p>

</xml_diff>